<commit_message>
Changed predictor tests to mars and gams
</commit_message>
<xml_diff>
--- a/theThesis/theThesis.docx
+++ b/theThesis/theThesis.docx
@@ -3343,7 +3343,7 @@
         </w:numPr>
       </w:pPr>
       <w:r>
-        <w:t xml:space="preserve">[THIS IS COST]. Can’t deal with this right now.</w:t>
+        <w:t xml:space="preserve">Consumers of computing services are part of a market driven by supply and demand, and face a costs set by computing providers dictated by the effective computing power provided. Figure [X] demonstrates an instance of a Google’s cost surface as a function of memory and CPUs.</w:t>
       </w:r>
     </w:p>
     <w:p>
@@ -3418,7 +3418,16 @@
         <w:pStyle w:val="BodyText"/>
       </w:pPr>
       <w:r>
-        <w:t xml:space="preserve">From this brief scenario, we formalize Dr. Smith’s goals with the SDM applications. She wishes to model one species (Dendroctonus ponderosae), in a single area of known size (Yellowstone National Park, ~3,500 mi^2), under three climate scenarios. She requires only a single modeling algorithm.</w:t>
+        <w:t xml:space="preserve">From this brief scenario, we formalize Dr. Smith’s goals with the SDM applications. She wishes to model one species (</w:t>
+      </w:r>
+      <w:r>
+        <w:rPr>
+          <w:i/>
+        </w:rPr>
+        <w:t xml:space="preserve">Dendroctonus ponderosae</w:t>
+      </w:r>
+      <w:r>
+        <w:t xml:space="preserve">), in a single area of known size (Yellowstone National Park, ~3,500 mi^2), under three climate scenarios. She requires only a single modeling algorithm.</w:t>
       </w:r>
     </w:p>
     <w:p>
@@ -4521,1514 +4530,1035 @@
     </w:p>
     <w:p>
       <w:pPr>
-        <w:pStyle w:val="Compact"/>
+        <w:pStyle w:val="Heading4"/>
+      </w:pPr>
+      <w:bookmarkStart w:id="35" w:name="data-collection"/>
+      <w:bookmarkEnd w:id="35"/>
+      <w:r>
+        <w:t xml:space="preserve">Data Collection</w:t>
+      </w:r>
+    </w:p>
+    <w:p>
+      <w:pPr>
+        <w:pStyle w:val="Heading4"/>
+      </w:pPr>
+      <w:bookmarkStart w:id="36" w:name="sdm-data-preparation"/>
+      <w:bookmarkEnd w:id="36"/>
+      <w:r>
+        <w:t xml:space="preserve">SDM Data Preparation</w:t>
+      </w:r>
+    </w:p>
+    <w:p>
+      <w:pPr>
+        <w:pStyle w:val="FirstParagraph"/>
+      </w:pPr>
+      <w:r>
+        <w:t xml:space="preserve">I collected data on the run time and accuracy of four SDM algorithms that have shown competitive accuracy results in the literature: multivariate adaptive regression splines (MARS)</w:t>
+      </w:r>
+      <w:r>
+        <w:t xml:space="preserve"> </w:t>
+      </w:r>
+      <w:r>
+        <w:t xml:space="preserve">(Leathwick, Elith, &amp; Hastie, 2006)</w:t>
+      </w:r>
+      <w:r>
+        <w:t xml:space="preserve">, gradient boosted regression trees (GBM-BRT)</w:t>
+      </w:r>
+      <w:r>
+        <w:t xml:space="preserve">(Elith et al., 2008; Friedman, 2001; Natekin, 2013)</w:t>
+      </w:r>
+      <w:r>
+        <w:t xml:space="preserve">, generalized additive models (GAM)</w:t>
+      </w:r>
+      <w:r>
+        <w:t xml:space="preserve"> </w:t>
+      </w:r>
+      <w:r>
+        <w:t xml:space="preserve">(Guisan, Edwards, &amp; Hastie, 2002; Yee &amp; Mitchell, 1991)</w:t>
+      </w:r>
+      <w:r>
+        <w:t xml:space="preserve">, and Random Forests</w:t>
+      </w:r>
+      <w:r>
+        <w:t xml:space="preserve"> </w:t>
+      </w:r>
+      <w:r>
+        <w:t xml:space="preserve">(Breiman, 2006; Elith &amp; Graham, 2009)</w:t>
+      </w:r>
+      <w:r>
+        <w:t xml:space="preserve">. All of the models were fit using the R statistical environment</w:t>
+      </w:r>
+      <w:r>
+        <w:t xml:space="preserve"> </w:t>
+      </w:r>
+      <w:r>
+        <w:t xml:space="preserve">(R Core Team, 2016)</w:t>
+      </w:r>
+      <w:r>
+        <w:t xml:space="preserve"> </w:t>
+      </w:r>
+      <w:r>
+        <w:t xml:space="preserve">with standard packages for fitting these models. GBM-BRT tree models were fit using the</w:t>
+      </w:r>
+      <w:r>
+        <w:t xml:space="preserve"> </w:t>
+      </w:r>
+      <w:r>
+        <w:t xml:space="preserve">‘</w:t>
+      </w:r>
+      <w:r>
+        <w:t xml:space="preserve">dismo</w:t>
+      </w:r>
+      <w:r>
+        <w:t xml:space="preserve">’</w:t>
+      </w:r>
+      <w:r>
+        <w:t xml:space="preserve"> </w:t>
+      </w:r>
+      <w:r>
+        <w:t xml:space="preserve">package version 1.1-1</w:t>
+      </w:r>
+      <w:r>
+        <w:t xml:space="preserve"> </w:t>
+      </w:r>
+      <w:r>
+        <w:t xml:space="preserve">(Hijmans, Phillips, Leathwick, &amp; Elith, 2012)</w:t>
+      </w:r>
+      <w:r>
+        <w:t xml:space="preserve">, GAMs were fit using the</w:t>
+      </w:r>
+      <w:r>
+        <w:t xml:space="preserve"> </w:t>
+      </w:r>
+      <w:r>
+        <w:t xml:space="preserve">‘</w:t>
+      </w:r>
+      <w:r>
+        <w:t xml:space="preserve">gam</w:t>
+      </w:r>
+      <w:r>
+        <w:t xml:space="preserve">’</w:t>
+      </w:r>
+      <w:r>
+        <w:t xml:space="preserve"> </w:t>
+      </w:r>
+      <w:r>
+        <w:t xml:space="preserve">package, version 1.12</w:t>
+      </w:r>
+      <w:r>
+        <w:t xml:space="preserve"> </w:t>
+      </w:r>
+      <w:r>
+        <w:t xml:space="preserve">(Hastie, 2015)</w:t>
+      </w:r>
+      <w:r>
+        <w:t xml:space="preserve">, and MARS were fit using the</w:t>
+      </w:r>
+      <w:r>
+        <w:t xml:space="preserve"> </w:t>
+      </w:r>
+      <w:r>
+        <w:t xml:space="preserve">‘</w:t>
+      </w:r>
+      <w:r>
+        <w:t xml:space="preserve">earth</w:t>
+      </w:r>
+      <w:r>
+        <w:t xml:space="preserve">’</w:t>
+      </w:r>
+      <w:r>
+        <w:t xml:space="preserve"> </w:t>
+      </w:r>
+      <w:r>
+        <w:t xml:space="preserve">package version 4.4.4</w:t>
+      </w:r>
+      <w:r>
+        <w:t xml:space="preserve"> </w:t>
+      </w:r>
+      <w:r>
+        <w:t xml:space="preserve">(Hastie &amp; wrapper, 2016)</w:t>
+      </w:r>
+      <w:r>
+        <w:t xml:space="preserve">, and random forests were fit with the package</w:t>
+      </w:r>
+      <w:r>
+        <w:t xml:space="preserve"> </w:t>
+      </w:r>
+      <w:r>
+        <w:t xml:space="preserve">‘</w:t>
+      </w:r>
+      <w:r>
+        <w:t xml:space="preserve">randomForest</w:t>
+      </w:r>
+      <w:r>
+        <w:t xml:space="preserve">’</w:t>
+      </w:r>
+      <w:r>
+        <w:t xml:space="preserve"> </w:t>
+      </w:r>
+      <w:r>
+        <w:t xml:space="preserve">(Liaw &amp; Wiener, 2002)</w:t>
+      </w:r>
+      <w:r>
+        <w:t xml:space="preserve">. These standard packages were chosen for their popularity in the field, and are designed to represent normal use cases in species distribution modeling workflows.</w:t>
+      </w:r>
+    </w:p>
+    <w:p>
+      <w:pPr>
+        <w:pStyle w:val="BodyText"/>
+      </w:pPr>
+      <w:r>
+        <w:t xml:space="preserve">Input data for the SDMs was obtained from the Neotoma Paleoecological Database in April 2015. All records for the genuses</w:t>
+      </w:r>
+      <w:r>
+        <w:t xml:space="preserve"> </w:t>
+      </w:r>
+      <w:r>
+        <w:rPr>
+          <w:i/>
+        </w:rPr>
+        <w:t xml:space="preserve">Picea</w:t>
+      </w:r>
+      <w:r>
+        <w:t xml:space="preserve"> </w:t>
+      </w:r>
+      <w:r>
+        <w:t xml:space="preserve">(spruce),</w:t>
+      </w:r>
+      <w:r>
+        <w:t xml:space="preserve"> </w:t>
+      </w:r>
+      <w:r>
+        <w:rPr>
+          <w:i/>
+        </w:rPr>
+        <w:t xml:space="preserve">Quercus</w:t>
+      </w:r>
+      <w:r>
+        <w:t xml:space="preserve"> </w:t>
+      </w:r>
+      <w:r>
+        <w:t xml:space="preserve">(oak),</w:t>
+      </w:r>
+      <w:r>
+        <w:t xml:space="preserve"> </w:t>
+      </w:r>
+      <w:r>
+        <w:rPr>
+          <w:i/>
+        </w:rPr>
+        <w:t xml:space="preserve">Tsuga</w:t>
+      </w:r>
+      <w:r>
+        <w:t xml:space="preserve"> </w:t>
+      </w:r>
+      <w:r>
+        <w:t xml:space="preserve">(Hemlock), and</w:t>
+      </w:r>
+      <w:r>
+        <w:t xml:space="preserve"> </w:t>
+      </w:r>
+      <w:r>
+        <w:rPr>
+          <w:i/>
+        </w:rPr>
+        <w:t xml:space="preserve">Betula</w:t>
+      </w:r>
+      <w:r>
+        <w:t xml:space="preserve"> </w:t>
+      </w:r>
+      <w:r>
+        <w:t xml:space="preserve">(birch) were downloaded using the</w:t>
+      </w:r>
+      <w:r>
+        <w:t xml:space="preserve"> </w:t>
+      </w:r>
+      <w:r>
+        <w:t xml:space="preserve">‘</w:t>
+      </w:r>
+      <w:r>
+        <w:t xml:space="preserve">neotoma</w:t>
+      </w:r>
+      <w:r>
+        <w:t xml:space="preserve">’</w:t>
+      </w:r>
+      <w:r>
+        <w:t xml:space="preserve"> </w:t>
+      </w:r>
+      <w:r>
+        <w:t xml:space="preserve">R package</w:t>
+      </w:r>
+      <w:r>
+        <w:t xml:space="preserve"> </w:t>
+      </w:r>
+      <w:r>
+        <w:t xml:space="preserve">(Goring et al., 2015)</w:t>
+      </w:r>
+      <w:r>
+        <w:t xml:space="preserve">. Occurrence records were filtered to only include those in the last 22,000 and in North America. For each record, the latitude, longitude, age, and relative abundance of the taxon was retained using a comma separated value format.</w:t>
+      </w:r>
+    </w:p>
+    <w:p>
+      <w:pPr>
+        <w:pStyle w:val="BodyText"/>
+      </w:pPr>
+      <w:r>
+        <w:t xml:space="preserve">The climatic predictor layers used were downscaled and debiased Community Climate System Version 3 (CCSM3) model simulations for North America</w:t>
+      </w:r>
+      <w:r>
+        <w:t xml:space="preserve"> </w:t>
+      </w:r>
+      <w:r>
+        <w:t xml:space="preserve">(David J Lorenz et al., 2016)</w:t>
+      </w:r>
+      <w:r>
+        <w:t xml:space="preserve">. The post-processed model output was obtained in NetCDF format with a 0.5 degree spatial resolution and decadal temporal resolution for the last 22,000 years</w:t>
+      </w:r>
+      <w:r>
+        <w:t xml:space="preserve"> </w:t>
+      </w:r>
+      <w:r>
+        <w:t xml:space="preserve">(D J Lorenz et al., 2016)</w:t>
+      </w:r>
+      <w:r>
+        <w:t xml:space="preserve">. Bioclimatic variables (BV)</w:t>
+      </w:r>
+      <w:r>
+        <w:t xml:space="preserve"> </w:t>
+      </w:r>
+      <w:r>
+        <w:t xml:space="preserve">(O’Donnell &amp; Ignizio, 2012)</w:t>
+      </w:r>
+      <w:r>
+        <w:t xml:space="preserve"> </w:t>
+      </w:r>
+      <w:r>
+        <w:t xml:space="preserve">were calculated for each timestemp using the biovars function in the</w:t>
+      </w:r>
+      <w:r>
+        <w:t xml:space="preserve"> </w:t>
+      </w:r>
+      <w:r>
+        <w:t xml:space="preserve">‘</w:t>
+      </w:r>
+      <w:r>
+        <w:t xml:space="preserve">dismo</w:t>
+      </w:r>
+      <w:r>
+        <w:t xml:space="preserve">’</w:t>
+      </w:r>
+      <w:r>
+        <w:t xml:space="preserve"> </w:t>
+      </w:r>
+      <w:r>
+        <w:t xml:space="preserve">R package</w:t>
+      </w:r>
+      <w:r>
+        <w:t xml:space="preserve"> </w:t>
+      </w:r>
+      <w:r>
+        <w:t xml:space="preserve">(Hijmans et al., 2012)</w:t>
+      </w:r>
+      <w:r>
+        <w:t xml:space="preserve">. BV values were extracted to the Neotoma fossil occurrence data at each space-time location.</w:t>
+      </w:r>
+    </w:p>
+    <w:p>
+      <w:pPr>
+        <w:pStyle w:val="BodyText"/>
+      </w:pPr>
+      <w:r>
+        <w:t xml:space="preserve">The occurrence-climate datasets were then filtered to include on the six least correlated predictors, a common practice when applying learning algorithms. Collinearity among predictors can decrease model performance and can cause situations in which small changes in data produce large swings in parameter estimates, and</w:t>
+      </w:r>
+      <w:r>
+        <w:t xml:space="preserve"> </w:t>
+      </w:r>
+      <w:r>
+        <w:t xml:space="preserve">“</w:t>
+      </w:r>
+      <w:r>
+        <w:t xml:space="preserve">in truly extreme cases, prevent the numerical solution of a model.</w:t>
+      </w:r>
+      <w:r>
+        <w:t xml:space="preserve">”</w:t>
+      </w:r>
+      <w:r>
+        <w:t xml:space="preserve"> </w:t>
+      </w:r>
+      <w:r>
+        <w:t xml:space="preserve">(O</w:t>
+      </w:r>
+      <w:r>
+        <w:t xml:space="preserve">brien, 2007)</w:t>
+      </w:r>
+      <w:r>
+        <w:t xml:space="preserve">. The Variance Inflation Factor was used to determine variable correlation. VIF quantifies the expected amount of variance in a regression coefficient that is dues to collinearity in its predictors, lower bounded by 1 (no inflation) with no upper bound. Variance inflation was calculated using the</w:t>
+      </w:r>
+      <w:r>
+        <w:t xml:space="preserve"> </w:t>
+      </w:r>
+      <w:r>
+        <w:t xml:space="preserve">‘</w:t>
+      </w:r>
+      <w:r>
+        <w:t xml:space="preserve">usdm</w:t>
+      </w:r>
+      <w:r>
+        <w:t xml:space="preserve">’</w:t>
+      </w:r>
+      <w:r>
+        <w:t xml:space="preserve"> </w:t>
+      </w:r>
+      <w:r>
+        <w:t xml:space="preserve">package. Based on the result of this analysis, I retained the six least intercorrelated variables, leaving a maximum correlation of 0.51. The variables I retained were BV2 (mean diurnal temperature range), BV7 (annual temperature range), BV8 (mean temperature of westtest quarter), BV15 (precipitation of warmest quarter), BV17 (precipitation of warmest quarter), and BV18 (precipitation of driest quarter). All SDMs were fit with these variables as predictor features.</w:t>
+      </w:r>
+    </w:p>
+    <w:p>
+      <w:pPr>
+        <w:pStyle w:val="BodyText"/>
+      </w:pPr>
+      <w:r>
+        <w:t xml:space="preserve">Future climate layers for AD2100 were obtained from the CMIP project, HadCM3 climate model. These layers model expected climate variables under the UN IPCC RCP 8.5, a scenario that assumes high population, moderate economic growth, and a sustained dependence on fossil fuels</w:t>
+      </w:r>
+      <w:r>
+        <w:t xml:space="preserve"> </w:t>
+      </w:r>
+      <w:r>
+        <w:t xml:space="preserve">(Riahi et al., 2011)</w:t>
+      </w:r>
+      <w:r>
+        <w:t xml:space="preserve">. These layers were converted to bioclimatic variables and resampled to various resolutions for their use as output layers in different experiments.</w:t>
+      </w:r>
+    </w:p>
+    <w:p>
+      <w:pPr>
+        <w:pStyle w:val="BodyText"/>
+      </w:pPr>
+      <w:r>
+        <w:t xml:space="preserve">With the trend of ecological Big Data, it is foreseeable that future datasets may exceed any currently available. To assess the affect of very large input datasets (n &gt; 1e7), I created a four simulated datasets of given sizes: 250MB, 500MB, 1000MB, 2000MB. These datasets were created using a python script that randomly generated a latitude, longitude, age, abundance, and bioclimatic variable assemblage. Each row was 327 bytes of information. Rows were randomly simulated until a given file size had been reached.</w:t>
+      </w:r>
+    </w:p>
+    <w:p>
+      <w:pPr>
+        <w:pStyle w:val="Heading4"/>
+      </w:pPr>
+      <w:bookmarkStart w:id="37" w:name="computing-infrastructure"/>
+      <w:bookmarkEnd w:id="37"/>
+      <w:r>
+        <w:t xml:space="preserve">Computing Infrastructure</w:t>
+      </w:r>
+    </w:p>
+    <w:p>
+      <w:pPr>
+        <w:pStyle w:val="FirstParagraph"/>
+      </w:pPr>
+      <w:r>
+        <w:t xml:space="preserve">I used the Google Cloud Compute Enginge (GCE) to complete all of my experiments. A popular Infrastructure-as-a-service (IaaS) provider</w:t>
+      </w:r>
+      <w:r>
+        <w:t xml:space="preserve"> </w:t>
+      </w:r>
+      <w:r>
+        <w:t xml:space="preserve">(Hassan, 2011)</w:t>
+      </w:r>
+      <w:r>
+        <w:t xml:space="preserve">, the platform rents out a wide array of virtual server instances, from the most basic (1 CPU, 0.6 GB RAM) to exceptionally powerful (32 CPU, 208 GB RAM). The platform also provides a set of application programming interfaces (API) to allow workflow automation on the virtual computing instances, as well as a graphical user interface (GUI) for interactive resource provisioning.</w:t>
+      </w:r>
+    </w:p>
+    <w:p>
+      <w:pPr>
+        <w:pStyle w:val="BodyText"/>
+      </w:pPr>
+      <w:r>
+        <w:t xml:space="preserve">Google’s IaaS platform was chosen over other public cloud vendors because of its ability to create</w:t>
+      </w:r>
+      <w:r>
+        <w:t xml:space="preserve"> </w:t>
+      </w:r>
+      <w:r>
+        <w:t xml:space="preserve">‘</w:t>
+      </w:r>
+      <w:r>
+        <w:t xml:space="preserve">custom</w:t>
+      </w:r>
+      <w:r>
+        <w:t xml:space="preserve">’</w:t>
+      </w:r>
+      <w:r>
+        <w:t xml:space="preserve"> </w:t>
+      </w:r>
+      <w:r>
+        <w:t xml:space="preserve">instance types of user defined specifications. Other vendors (e.g., Amazon Web Services) provide a larger number of predefined instance types, some even more powerful than Google’s top-end, but do not allow you to create an instance with an arbitrary number of processors and memory. By providing the ability to create custom types, Google’s service fits well into my experimental design, and lets me avoid using software solutions to artificially alter hardware parameters.</w:t>
+      </w:r>
+    </w:p>
+    <w:p>
+      <w:pPr>
+        <w:pStyle w:val="BodyText"/>
+      </w:pPr>
+      <w:r>
+        <w:t xml:space="preserve">I set up a distributed computing system to complete my experiments, featuring one centralized database node and multiple distributed computing nodes. Fault tolerance was important, because I utilized Google’s less expensive</w:t>
+      </w:r>
+      <w:r>
+        <w:t xml:space="preserve"> </w:t>
+      </w:r>
+      <w:r>
+        <w:t xml:space="preserve">‘</w:t>
+      </w:r>
+      <w:r>
+        <w:t xml:space="preserve">preemptible</w:t>
+      </w:r>
+      <w:r>
+        <w:t xml:space="preserve">’</w:t>
+      </w:r>
+      <w:r>
+        <w:t xml:space="preserve"> </w:t>
+      </w:r>
+      <w:r>
+        <w:t xml:space="preserve">resources, which function like normal instances, but can be shutdown at any time if other customers require additional computational power. One Master Node hosts a MySQL database and a control script (written in python), and a pool of computing nodes that are fault tolerant and designed only for computing are provisioned and decommissioned as needed. The compute nodes are given only enough information to complete a given SDM, and the Master Node control script manages the progress of the project as a whole. A node.js script provides programmatic access to real-time database content.</w:t>
+      </w:r>
+    </w:p>
+    <w:p>
+      <w:pPr>
+        <w:pStyle w:val="BodyText"/>
+      </w:pPr>
+      <w:r>
+        <w:t xml:space="preserve">An outline of the system is described below and are illustrated in Figure [X].</w:t>
+      </w:r>
+    </w:p>
+    <w:p>
+      <w:pPr>
         <w:numPr>
           <w:numId w:val="1013"/>
           <w:ilvl w:val="0"/>
         </w:numPr>
       </w:pPr>
       <w:r>
-        <w:t xml:space="preserve">Selected literature review</w:t>
-      </w:r>
-    </w:p>
-    <w:p>
-      <w:pPr>
-        <w:pStyle w:val="Compact"/>
+        <w:t xml:space="preserve">First, a pool of computing nodes is assembled. The Master Node control script queries the central database for experiments that have yet to be completed or threw an error the last time it was run. The database responds, via the API, a JSON object that contains the number of cores and memory needed for the next experiment. The python script parses the response and uses the</w:t>
+      </w:r>
+      <w:r>
+        <w:t xml:space="preserve"> </w:t>
+      </w:r>
+      <w:r>
+        <w:t xml:space="preserve">‘</w:t>
+      </w:r>
+      <w:r>
+        <w:t xml:space="preserve">gcloud</w:t>
+      </w:r>
+      <w:r>
+        <w:t xml:space="preserve">’</w:t>
+      </w:r>
+      <w:r>
+        <w:t xml:space="preserve"> </w:t>
+      </w:r>
+      <w:r>
+        <w:t xml:space="preserve">tools associated with the GCE to create a pool of virtual instances that have the memory and CPUs required by the next experiment.</w:t>
+      </w:r>
+    </w:p>
+    <w:p>
+      <w:pPr>
         <w:numPr>
-          <w:numId w:val="1014"/>
+          <w:numId w:val="1013"/>
           <w:ilvl w:val="0"/>
         </w:numPr>
       </w:pPr>
       <w:r>
-        <w:t xml:space="preserve">This will need some serious revision from last spring</w:t>
-      </w:r>
-    </w:p>
-    <w:p>
-      <w:pPr>
-        <w:pStyle w:val="Compact"/>
+        <w:t xml:space="preserve">Each node in the pool automatically begins running a startup script that begins the modeling process. First, a number of system-wide software packages, including R and Git are installed on the new instance. Git is used to clone the most recent version of the project repository which contains all files necessary to compute an SDM. Once all packages have been installed, the timing script is initialized in a new R session. The R script queries the central database, identifying itself as a computing node with</w:t>
+      </w:r>
+      <w:r>
+        <w:t xml:space="preserve"> </w:t>
+      </w:r>
+      <m:oMath>
+        <m:r>
+          <m:t>x</m:t>
+        </m:r>
+      </m:oMath>
+      <w:r>
+        <w:t xml:space="preserve"> </w:t>
+      </w:r>
+      <w:r>
+        <w:t xml:space="preserve">cores and</w:t>
+      </w:r>
+      <w:r>
+        <w:t xml:space="preserve"> </w:t>
+      </w:r>
+      <m:oMath>
+        <m:r>
+          <m:t>y</m:t>
+        </m:r>
+      </m:oMath>
+      <w:r>
+        <w:t xml:space="preserve"> </w:t>
+      </w:r>
+      <w:r>
+        <w:t xml:space="preserve">memory. The database responds with the parameters needed to run a single experiment on the given infrastructure. The script then loads the necessary variables and runs the SDM. When finished, it reports its results to the database and marks the experiment as completed. Experiments are continued until there are no more experiments that can be computed on this instance. If an instance is preempted by the system or otherwise crashes, a shutdown script will be executed, marking the in-progress experiment as interrupted, and that it should be attempted again by another computing node.</w:t>
+      </w:r>
+    </w:p>
+    <w:p>
+      <w:pPr>
         <w:numPr>
-          <w:numId w:val="1014"/>
+          <w:numId w:val="1013"/>
           <w:ilvl w:val="0"/>
         </w:numPr>
       </w:pPr>
       <w:r>
-        <w:t xml:space="preserve">Focus more on the ecological dimensions of why this is important</w:t>
-      </w:r>
-    </w:p>
-    <w:p>
-      <w:pPr>
-        <w:pStyle w:val="Compact"/>
-        <w:numPr>
-          <w:numId w:val="1014"/>
-          <w:ilvl w:val="0"/>
-        </w:numPr>
-      </w:pPr>
-      <w:r>
-        <w:t xml:space="preserve">Then connect to computing, machine learning, etc</w:t>
-      </w:r>
-    </w:p>
-    <w:p>
-      <w:pPr>
-        <w:pStyle w:val="Compact"/>
-        <w:numPr>
-          <w:numId w:val="1014"/>
-          <w:ilvl w:val="0"/>
-        </w:numPr>
-      </w:pPr>
-      <w:r>
-        <w:t xml:space="preserve">Finally, review algorithms and optimization techniques</w:t>
-      </w:r>
-    </w:p>
-    <w:p>
-      <w:pPr>
-        <w:pStyle w:val="Compact"/>
-        <w:numPr>
-          <w:numId w:val="1015"/>
-          <w:ilvl w:val="0"/>
-        </w:numPr>
-      </w:pPr>
-      <w:r>
-        <w:t xml:space="preserve">Species distribution models</w:t>
-      </w:r>
-    </w:p>
-    <w:p>
-      <w:pPr>
-        <w:pStyle w:val="Compact"/>
-        <w:numPr>
-          <w:numId w:val="1015"/>
-          <w:ilvl w:val="0"/>
-        </w:numPr>
-      </w:pPr>
-      <w:r>
-        <w:t xml:space="preserve">What are they? (brief)</w:t>
-      </w:r>
-    </w:p>
-    <w:p>
-      <w:pPr>
-        <w:pStyle w:val="Compact"/>
-        <w:numPr>
-          <w:numId w:val="1015"/>
-          <w:ilvl w:val="0"/>
-        </w:numPr>
-      </w:pPr>
-      <w:r>
-        <w:t xml:space="preserve">Ecological foundations, niches, use of paleodata to improve accuracy</w:t>
-      </w:r>
-    </w:p>
-    <w:p>
-      <w:pPr>
-        <w:pStyle w:val="Compact"/>
-        <w:numPr>
-          <w:numId w:val="1016"/>
-          <w:ilvl w:val="1"/>
-        </w:numPr>
-      </w:pPr>
-      <w:r>
-        <w:t xml:space="preserve">Data availability</w:t>
-      </w:r>
-    </w:p>
-    <w:p>
-      <w:pPr>
-        <w:pStyle w:val="Compact"/>
-        <w:numPr>
-          <w:numId w:val="1015"/>
-          <w:ilvl w:val="0"/>
-        </w:numPr>
-      </w:pPr>
-      <w:r>
-        <w:t xml:space="preserve">Machine learning and species distribution models</w:t>
-      </w:r>
-    </w:p>
-    <w:p>
-      <w:pPr>
-        <w:pStyle w:val="Compact"/>
-        <w:numPr>
-          <w:numId w:val="1017"/>
-          <w:ilvl w:val="1"/>
-        </w:numPr>
-      </w:pPr>
-      <w:r>
-        <w:t xml:space="preserve">Models used to be simple (boxcar models)</w:t>
-      </w:r>
-    </w:p>
-    <w:p>
-      <w:pPr>
-        <w:pStyle w:val="Compact"/>
-        <w:numPr>
-          <w:numId w:val="1017"/>
-          <w:ilvl w:val="1"/>
-        </w:numPr>
-      </w:pPr>
-      <w:r>
-        <w:t xml:space="preserve">Now they’re very complex</w:t>
-      </w:r>
-    </w:p>
-    <w:p>
-      <w:pPr>
-        <w:pStyle w:val="Compact"/>
-        <w:numPr>
-          <w:numId w:val="1017"/>
-          <w:ilvl w:val="1"/>
-        </w:numPr>
-      </w:pPr>
-      <w:r>
-        <w:t xml:space="preserve">High variance, low bias</w:t>
-      </w:r>
-    </w:p>
-    <w:p>
-      <w:pPr>
-        <w:pStyle w:val="Compact"/>
-        <w:numPr>
-          <w:numId w:val="1017"/>
-          <w:ilvl w:val="1"/>
-        </w:numPr>
-      </w:pPr>
-      <w:r>
-        <w:t xml:space="preserve">Low variance, high bias</w:t>
-      </w:r>
-    </w:p>
-    <w:p>
-      <w:pPr>
-        <w:pStyle w:val="Compact"/>
-        <w:numPr>
-          <w:numId w:val="1017"/>
-          <w:ilvl w:val="1"/>
-        </w:numPr>
-      </w:pPr>
-      <w:r>
-        <w:t xml:space="preserve">Look at cited AUC/accuracy metrics</w:t>
-      </w:r>
-    </w:p>
-    <w:p>
-      <w:pPr>
-        <w:pStyle w:val="Compact"/>
-        <w:numPr>
-          <w:numId w:val="1017"/>
-          <w:ilvl w:val="1"/>
-        </w:numPr>
-      </w:pPr>
-      <w:r>
-        <w:t xml:space="preserve">No clear winner for all tasks</w:t>
-      </w:r>
-    </w:p>
-    <w:p>
-      <w:pPr>
-        <w:pStyle w:val="Compact"/>
-        <w:numPr>
-          <w:numId w:val="1017"/>
-          <w:ilvl w:val="1"/>
-        </w:numPr>
-      </w:pPr>
-      <w:r>
-        <w:t xml:space="preserve">All methods are still widely used</w:t>
-      </w:r>
-    </w:p>
-    <w:p>
-      <w:pPr>
-        <w:pStyle w:val="Compact"/>
-        <w:numPr>
-          <w:numId w:val="1017"/>
-          <w:ilvl w:val="1"/>
-        </w:numPr>
-      </w:pPr>
-      <w:r>
-        <w:t xml:space="preserve">Maxent and its popularity</w:t>
-      </w:r>
-    </w:p>
-    <w:p>
-      <w:pPr>
-        <w:pStyle w:val="Compact"/>
-        <w:numPr>
-          <w:numId w:val="1017"/>
-          <w:ilvl w:val="1"/>
-        </w:numPr>
-      </w:pPr>
-      <w:r>
-        <w:t xml:space="preserve">Ensemble and parallel methods and their application/accuracy</w:t>
-      </w:r>
-    </w:p>
-    <w:p>
-      <w:pPr>
-        <w:pStyle w:val="Compact"/>
-        <w:numPr>
-          <w:numId w:val="1015"/>
-          <w:ilvl w:val="0"/>
-        </w:numPr>
-      </w:pPr>
-      <w:r>
-        <w:t xml:space="preserve">Prediction and hindcasting using models as a key way to understand the past and future</w:t>
-      </w:r>
-    </w:p>
-    <w:p>
-      <w:pPr>
-        <w:pStyle w:val="Compact"/>
-        <w:numPr>
-          <w:numId w:val="1018"/>
-          <w:ilvl w:val="1"/>
-        </w:numPr>
-      </w:pPr>
-      <w:r>
-        <w:t xml:space="preserve">Cite land manager uses here (this is more than just hypotheses for ecological testing)</w:t>
-      </w:r>
-    </w:p>
-    <w:p>
-      <w:pPr>
-        <w:pStyle w:val="Compact"/>
-        <w:numPr>
-          <w:numId w:val="1018"/>
-          <w:ilvl w:val="1"/>
-        </w:numPr>
-      </w:pPr>
-      <w:r>
-        <w:t xml:space="preserve">These are real issues that need support (invasive species)</w:t>
-      </w:r>
-    </w:p>
-    <w:p>
-      <w:pPr>
-        <w:pStyle w:val="Compact"/>
-        <w:numPr>
-          <w:numId w:val="1015"/>
-          <w:ilvl w:val="0"/>
-        </w:numPr>
-      </w:pPr>
-      <w:r>
-        <w:t xml:space="preserve">Meta-analysis/results of targeted reading</w:t>
-      </w:r>
-    </w:p>
-    <w:p>
-      <w:pPr>
-        <w:pStyle w:val="Compact"/>
-        <w:numPr>
-          <w:numId w:val="1019"/>
-          <w:ilvl w:val="1"/>
-        </w:numPr>
-      </w:pPr>
-      <w:r>
-        <w:t xml:space="preserve">Other papers commenting on the growth of the field</w:t>
-      </w:r>
-    </w:p>
-    <w:p>
-      <w:pPr>
-        <w:pStyle w:val="Compact"/>
-        <w:numPr>
-          <w:numId w:val="1019"/>
-          <w:ilvl w:val="1"/>
-        </w:numPr>
-      </w:pPr>
-      <w:r>
-        <w:t xml:space="preserve">This will flow nicely from the review of what people actually use these models for</w:t>
-      </w:r>
-    </w:p>
-    <w:p>
-      <w:pPr>
-        <w:pStyle w:val="Compact"/>
-        <w:numPr>
-          <w:numId w:val="1015"/>
-          <w:ilvl w:val="0"/>
-        </w:numPr>
-      </w:pPr>
-      <w:r>
-        <w:t xml:space="preserve">Cloud computing as a technology to support researchers</w:t>
-      </w:r>
-    </w:p>
-    <w:p>
-      <w:pPr>
-        <w:pStyle w:val="Compact"/>
-        <w:numPr>
-          <w:numId w:val="1015"/>
-          <w:ilvl w:val="0"/>
-        </w:numPr>
-      </w:pPr>
-      <w:r>
-        <w:t xml:space="preserve">Support for machine learning</w:t>
-      </w:r>
-    </w:p>
-    <w:p>
-      <w:pPr>
-        <w:pStyle w:val="Compact"/>
-        <w:numPr>
-          <w:numId w:val="1015"/>
-          <w:ilvl w:val="0"/>
-        </w:numPr>
-      </w:pPr>
-      <w:r>
-        <w:t xml:space="preserve">Designed for big data and distributed processing</w:t>
-      </w:r>
-    </w:p>
-    <w:p>
-      <w:pPr>
-        <w:pStyle w:val="Compact"/>
-        <w:numPr>
-          <w:numId w:val="1020"/>
-          <w:ilvl w:val="1"/>
-        </w:numPr>
-      </w:pPr>
-      <w:r>
-        <w:t xml:space="preserve">We’ve already clarified that ecological data is Big Data, so this will be easy to reinforce here</w:t>
-      </w:r>
-    </w:p>
-    <w:p>
-      <w:pPr>
-        <w:pStyle w:val="Compact"/>
-        <w:numPr>
-          <w:numId w:val="1015"/>
-          <w:ilvl w:val="0"/>
-        </w:numPr>
-      </w:pPr>
-      <w:r>
-        <w:t xml:space="preserve">The cloud as a research tool, rather than a market device</w:t>
-      </w:r>
-    </w:p>
-    <w:p>
-      <w:pPr>
-        <w:pStyle w:val="Compact"/>
-        <w:numPr>
-          <w:numId w:val="1021"/>
-          <w:ilvl w:val="1"/>
-        </w:numPr>
-      </w:pPr>
-      <w:r>
-        <w:t xml:space="preserve">Not too much on this, but note the economic underpinnings of the computing as a service</w:t>
-      </w:r>
-    </w:p>
-    <w:p>
-      <w:pPr>
-        <w:pStyle w:val="Compact"/>
-        <w:numPr>
-          <w:numId w:val="1021"/>
-          <w:ilvl w:val="1"/>
-        </w:numPr>
-      </w:pPr>
-      <w:r>
-        <w:t xml:space="preserve">Cite NSF/NASA/others that require cloud computing for research</w:t>
-      </w:r>
-    </w:p>
-    <w:p>
-      <w:pPr>
-        <w:pStyle w:val="Compact"/>
-        <w:numPr>
-          <w:numId w:val="1015"/>
-          <w:ilvl w:val="0"/>
-        </w:numPr>
-      </w:pPr>
-      <w:r>
-        <w:t xml:space="preserve">Benchmarking, timing, and why it matters</w:t>
-      </w:r>
-    </w:p>
-    <w:p>
-      <w:pPr>
-        <w:pStyle w:val="Compact"/>
-        <w:numPr>
-          <w:numId w:val="1015"/>
-          <w:ilvl w:val="0"/>
-        </w:numPr>
-      </w:pPr>
-      <w:r>
-        <w:t xml:space="preserve">Systems evaluation and benchmarking</w:t>
-      </w:r>
-    </w:p>
-    <w:p>
-      <w:pPr>
-        <w:pStyle w:val="Compact"/>
-        <w:numPr>
-          <w:numId w:val="1022"/>
-          <w:ilvl w:val="1"/>
-        </w:numPr>
-      </w:pPr>
-      <w:r>
-        <w:t xml:space="preserve">Overview of types of benchmarks</w:t>
-      </w:r>
-    </w:p>
-    <w:p>
-      <w:pPr>
-        <w:pStyle w:val="Compact"/>
-        <w:numPr>
-          <w:numId w:val="1022"/>
-          <w:ilvl w:val="1"/>
-        </w:numPr>
-      </w:pPr>
-      <w:r>
-        <w:t xml:space="preserve">Application level benchmarks are the best</w:t>
-      </w:r>
-    </w:p>
-    <w:p>
-      <w:pPr>
-        <w:pStyle w:val="Compact"/>
-        <w:numPr>
-          <w:numId w:val="1022"/>
-          <w:ilvl w:val="1"/>
-        </w:numPr>
-      </w:pPr>
-      <w:r>
-        <w:t xml:space="preserve">Need for repeated measurements</w:t>
-      </w:r>
-    </w:p>
-    <w:p>
-      <w:pPr>
-        <w:pStyle w:val="Compact"/>
-        <w:numPr>
-          <w:numId w:val="1022"/>
-          <w:ilvl w:val="1"/>
-        </w:numPr>
-      </w:pPr>
-      <w:r>
-        <w:t xml:space="preserve">Point of section: stochastic variance in benchmarks</w:t>
-      </w:r>
-    </w:p>
-    <w:p>
-      <w:pPr>
-        <w:pStyle w:val="Compact"/>
-        <w:numPr>
-          <w:numId w:val="1022"/>
-          <w:ilvl w:val="1"/>
-        </w:numPr>
-      </w:pPr>
-      <w:r>
-        <w:t xml:space="preserve">Non-linear, complex, hard to model</w:t>
-      </w:r>
-    </w:p>
-    <w:p>
-      <w:pPr>
-        <w:pStyle w:val="Compact"/>
-        <w:numPr>
-          <w:numId w:val="1022"/>
-          <w:ilvl w:val="1"/>
-        </w:numPr>
-      </w:pPr>
-      <w:r>
-        <w:t xml:space="preserve">But it’s okay</w:t>
-      </w:r>
-    </w:p>
-    <w:p>
-      <w:pPr>
-        <w:pStyle w:val="Compact"/>
-        <w:numPr>
-          <w:numId w:val="1022"/>
-          <w:ilvl w:val="1"/>
-        </w:numPr>
-      </w:pPr>
-      <w:r>
-        <w:t xml:space="preserve">Potentially, consequences of using virtual instances –&gt; few, using monitor scripts</w:t>
-      </w:r>
-    </w:p>
-    <w:p>
-      <w:pPr>
-        <w:pStyle w:val="Compact"/>
-        <w:numPr>
-          <w:numId w:val="1015"/>
-          <w:ilvl w:val="0"/>
-        </w:numPr>
-      </w:pPr>
-      <w:r>
-        <w:t xml:space="preserve">Algorithms Optimization</w:t>
-      </w:r>
-    </w:p>
-    <w:p>
-      <w:pPr>
-        <w:pStyle w:val="Compact"/>
-        <w:numPr>
-          <w:numId w:val="1023"/>
-          <w:ilvl w:val="1"/>
-        </w:numPr>
-      </w:pPr>
-      <w:r>
-        <w:t xml:space="preserve">What affect’s an empirical/theoretical runtime?</w:t>
-      </w:r>
-    </w:p>
-    <w:p>
-      <w:pPr>
-        <w:pStyle w:val="Compact"/>
-        <w:numPr>
-          <w:numId w:val="1024"/>
-          <w:ilvl w:val="1"/>
-        </w:numPr>
-      </w:pPr>
-      <w:r>
-        <w:t xml:space="preserve">Introduce my experimental variables</w:t>
-      </w:r>
-    </w:p>
-    <w:p>
-      <w:pPr>
-        <w:pStyle w:val="Compact"/>
-        <w:numPr>
-          <w:numId w:val="1024"/>
-          <w:ilvl w:val="1"/>
-        </w:numPr>
-      </w:pPr>
-      <w:r>
-        <w:t xml:space="preserve">Need to read more on the theoretical underpinnings of memory/paging/CPU/etc</w:t>
-      </w:r>
-    </w:p>
-    <w:p>
-      <w:pPr>
-        <w:pStyle w:val="Compact"/>
-        <w:numPr>
-          <w:numId w:val="1024"/>
-          <w:ilvl w:val="1"/>
-        </w:numPr>
-      </w:pPr>
-      <w:r>
-        <w:t xml:space="preserve">Briefly touch on theoretical runtime complexity</w:t>
-      </w:r>
-    </w:p>
-    <w:p>
-      <w:pPr>
-        <w:pStyle w:val="Compact"/>
-        <w:numPr>
-          <w:numId w:val="1025"/>
-          <w:ilvl w:val="1"/>
-        </w:numPr>
-      </w:pPr>
-      <w:r>
-        <w:t xml:space="preserve">Other attempts at empirical runtime modeling</w:t>
-      </w:r>
-    </w:p>
-    <w:p>
-      <w:pPr>
-        <w:pStyle w:val="Compact"/>
-        <w:numPr>
-          <w:numId w:val="1026"/>
-          <w:ilvl w:val="1"/>
-        </w:numPr>
-      </w:pPr>
-      <w:r>
-        <w:t xml:space="preserve">Need to read more on this</w:t>
-      </w:r>
-    </w:p>
-    <w:p>
-      <w:pPr>
-        <w:pStyle w:val="Compact"/>
-        <w:numPr>
-          <w:numId w:val="1026"/>
-          <w:ilvl w:val="1"/>
-        </w:numPr>
-      </w:pPr>
-      <w:r>
-        <w:t xml:space="preserve">We extend this away from just algorithm inputs to hardware inputs too.</w:t>
-      </w:r>
-    </w:p>
-    <w:p>
-      <w:pPr>
-        <w:pStyle w:val="Compact"/>
-        <w:numPr>
-          <w:numId w:val="1027"/>
-          <w:ilvl w:val="1"/>
-        </w:numPr>
-      </w:pPr>
-      <w:r>
-        <w:t xml:space="preserve">Sensitivity analysis vs. optimization analysis</w:t>
-      </w:r>
-    </w:p>
-    <w:p>
-      <w:pPr>
-        <w:pStyle w:val="Compact"/>
-        <w:numPr>
-          <w:numId w:val="1028"/>
-          <w:ilvl w:val="1"/>
-        </w:numPr>
-      </w:pPr>
-      <w:r>
-        <w:t xml:space="preserve">Maybe we need to change some terminology here,</w:t>
-      </w:r>
-    </w:p>
-    <w:p>
-      <w:pPr>
-        <w:pStyle w:val="Compact"/>
-        <w:numPr>
-          <w:numId w:val="1028"/>
-          <w:ilvl w:val="1"/>
-        </w:numPr>
-      </w:pPr>
-      <w:r>
-        <w:t xml:space="preserve">I think with the alg. opt. literature I can still call it optimization and prediction.</w:t>
-      </w:r>
-    </w:p>
-    <w:p>
-      <w:pPr>
-        <w:pStyle w:val="Compact"/>
-        <w:numPr>
-          <w:numId w:val="1015"/>
-          <w:ilvl w:val="0"/>
-        </w:numPr>
-      </w:pPr>
-      <w:r>
-        <w:t xml:space="preserve">Problem Formulation</w:t>
-      </w:r>
-    </w:p>
-    <w:p>
-      <w:pPr>
-        <w:pStyle w:val="Compact"/>
-        <w:numPr>
-          <w:numId w:val="1029"/>
-          <w:ilvl w:val="0"/>
-        </w:numPr>
-      </w:pPr>
-      <w:r>
-        <w:t xml:space="preserve">Do I need to update this? Probably more or less close to being done</w:t>
-      </w:r>
-    </w:p>
-    <w:p>
-      <w:pPr>
-        <w:pStyle w:val="Compact"/>
-        <w:numPr>
-          <w:numId w:val="1030"/>
-          <w:ilvl w:val="0"/>
-        </w:numPr>
-      </w:pPr>
-      <w:r>
-        <w:t xml:space="preserve">Specific components of the framework to address in the thesis</w:t>
-      </w:r>
-    </w:p>
-    <w:p>
-      <w:pPr>
-        <w:pStyle w:val="Compact"/>
-        <w:numPr>
-          <w:numId w:val="1031"/>
-          <w:ilvl w:val="0"/>
-        </w:numPr>
-      </w:pPr>
-      <w:r>
-        <w:t xml:space="preserve">The framework introduces six components involved in the optimization</w:t>
-      </w:r>
-    </w:p>
-    <w:p>
-      <w:pPr>
-        <w:pStyle w:val="Compact"/>
-        <w:numPr>
-          <w:numId w:val="1031"/>
-          <w:ilvl w:val="0"/>
-        </w:numPr>
-      </w:pPr>
-      <w:r>
-        <w:t xml:space="preserve">I just look at one of the central components (time to compute, and address the others tangentially)</w:t>
-      </w:r>
-    </w:p>
-    <w:p>
-      <w:pPr>
-        <w:pStyle w:val="Compact"/>
-        <w:numPr>
-          <w:numId w:val="1031"/>
-          <w:ilvl w:val="0"/>
-        </w:numPr>
-      </w:pPr>
-      <w:r>
-        <w:t xml:space="preserve">Demonstrate the proof of concept of the framework, leave the other components to other researchers</w:t>
-      </w:r>
-    </w:p>
-    <w:p>
-      <w:pPr>
-        <w:pStyle w:val="Compact"/>
-        <w:numPr>
-          <w:numId w:val="1032"/>
-          <w:ilvl w:val="0"/>
-        </w:numPr>
-      </w:pPr>
-      <w:r>
-        <w:t xml:space="preserve">Methods</w:t>
-      </w:r>
-    </w:p>
-    <w:p>
-      <w:pPr>
-        <w:pStyle w:val="Compact"/>
-        <w:numPr>
-          <w:numId w:val="1032"/>
-          <w:ilvl w:val="0"/>
-        </w:numPr>
-      </w:pPr>
-      <w:r>
-        <w:t xml:space="preserve">Data collection</w:t>
-      </w:r>
-    </w:p>
-    <w:p>
-      <w:pPr>
-        <w:pStyle w:val="Compact"/>
-        <w:numPr>
-          <w:numId w:val="1033"/>
-          <w:ilvl w:val="1"/>
-        </w:numPr>
-      </w:pPr>
-      <w:r>
-        <w:t xml:space="preserve">Species distribution modeling inputs</w:t>
-      </w:r>
-    </w:p>
-    <w:p>
-      <w:pPr>
-        <w:pStyle w:val="Compact"/>
-        <w:numPr>
-          <w:numId w:val="1034"/>
-          <w:ilvl w:val="1"/>
-        </w:numPr>
-      </w:pPr>
-      <w:r>
-        <w:t xml:space="preserve">GBIF and Neotoma</w:t>
-      </w:r>
-    </w:p>
-    <w:p>
-      <w:pPr>
-        <w:pStyle w:val="Compact"/>
-        <w:numPr>
-          <w:numId w:val="1034"/>
-          <w:ilvl w:val="1"/>
-        </w:numPr>
-      </w:pPr>
-      <w:r>
-        <w:t xml:space="preserve">Climate model output</w:t>
-      </w:r>
-    </w:p>
-    <w:p>
-      <w:pPr>
-        <w:pStyle w:val="Compact"/>
-        <w:numPr>
-          <w:numId w:val="1034"/>
-          <w:ilvl w:val="1"/>
-        </w:numPr>
-      </w:pPr>
-      <w:r>
-        <w:t xml:space="preserve">Data preparation and cleaning</w:t>
-      </w:r>
-    </w:p>
-    <w:p>
-      <w:pPr>
-        <w:pStyle w:val="Compact"/>
-        <w:numPr>
-          <w:numId w:val="1035"/>
-          <w:ilvl w:val="1"/>
-        </w:numPr>
-      </w:pPr>
-      <w:r>
-        <w:t xml:space="preserve">Simulated data for large memory experiments</w:t>
-      </w:r>
-    </w:p>
-    <w:p>
-      <w:pPr>
-        <w:pStyle w:val="Compact"/>
-        <w:numPr>
-          <w:numId w:val="1036"/>
-          <w:ilvl w:val="1"/>
-        </w:numPr>
-      </w:pPr>
-      <w:r>
-        <w:t xml:space="preserve">Do I need to do this? Maybe GBIF would let me do a real species.</w:t>
-      </w:r>
-    </w:p>
-    <w:p>
-      <w:pPr>
-        <w:pStyle w:val="Compact"/>
-        <w:numPr>
-          <w:numId w:val="1036"/>
-          <w:ilvl w:val="1"/>
-        </w:numPr>
-      </w:pPr>
-      <w:r>
-        <w:t xml:space="preserve">Simulated data would make more sense from a computing standpoint</w:t>
-      </w:r>
-    </w:p>
-    <w:p>
-      <w:pPr>
-        <w:pStyle w:val="Compact"/>
-        <w:numPr>
-          <w:numId w:val="1036"/>
-          <w:ilvl w:val="1"/>
-        </w:numPr>
-      </w:pPr>
-      <w:r>
-        <w:t xml:space="preserve">Real data would make more sense from a user/thesis standpoint</w:t>
-      </w:r>
-    </w:p>
-    <w:p>
-      <w:pPr>
-        <w:pStyle w:val="Compact"/>
-        <w:numPr>
-          <w:numId w:val="1037"/>
-          <w:ilvl w:val="1"/>
-        </w:numPr>
-      </w:pPr>
-      <w:r>
-        <w:t xml:space="preserve">Cost model data</w:t>
-      </w:r>
-    </w:p>
-    <w:p>
-      <w:pPr>
-        <w:pStyle w:val="Compact"/>
-        <w:numPr>
-          <w:numId w:val="1038"/>
-          <w:ilvl w:val="1"/>
-        </w:numPr>
-      </w:pPr>
-      <w:r>
-        <w:t xml:space="preserve">Does this go in data? probably</w:t>
-      </w:r>
-    </w:p>
-    <w:p>
-      <w:pPr>
-        <w:pStyle w:val="Compact"/>
-        <w:numPr>
-          <w:numId w:val="1032"/>
-          <w:ilvl w:val="0"/>
-        </w:numPr>
-      </w:pPr>
-      <w:r>
-        <w:t xml:space="preserve">Computing experiments</w:t>
-      </w:r>
-    </w:p>
-    <w:p>
-      <w:pPr>
-        <w:pStyle w:val="Compact"/>
-        <w:numPr>
-          <w:numId w:val="1039"/>
-          <w:ilvl w:val="1"/>
-        </w:numPr>
-      </w:pPr>
-      <w:r>
-        <w:t xml:space="preserve">Computing set up</w:t>
-      </w:r>
-    </w:p>
-    <w:p>
-      <w:pPr>
-        <w:pStyle w:val="Compact"/>
-        <w:numPr>
-          <w:numId w:val="1040"/>
-          <w:ilvl w:val="1"/>
-        </w:numPr>
-      </w:pPr>
-      <w:r>
-        <w:t xml:space="preserve">Flowchart framework</w:t>
-      </w:r>
-    </w:p>
-    <w:p>
-      <w:pPr>
-        <w:pStyle w:val="Compact"/>
-        <w:numPr>
-          <w:numId w:val="1040"/>
-          <w:ilvl w:val="1"/>
-        </w:numPr>
-      </w:pPr>
-      <w:r>
-        <w:t xml:space="preserve">Google cloud description</w:t>
-      </w:r>
-    </w:p>
-    <w:p>
-      <w:pPr>
-        <w:pStyle w:val="Compact"/>
-        <w:numPr>
-          <w:numId w:val="1041"/>
-          <w:ilvl w:val="1"/>
-        </w:numPr>
-      </w:pPr>
-      <w:r>
-        <w:t xml:space="preserve">Serial SDM experiments</w:t>
-      </w:r>
-    </w:p>
-    <w:p>
-      <w:pPr>
-        <w:pStyle w:val="Compact"/>
-        <w:numPr>
-          <w:numId w:val="1041"/>
-          <w:ilvl w:val="1"/>
-        </w:numPr>
-      </w:pPr>
-      <w:r>
-        <w:t xml:space="preserve">Inter-model differences</w:t>
-      </w:r>
-    </w:p>
-    <w:p>
-      <w:pPr>
-        <w:pStyle w:val="Compact"/>
-        <w:numPr>
-          <w:numId w:val="1041"/>
-          <w:ilvl w:val="1"/>
-        </w:numPr>
-      </w:pPr>
-      <w:r>
-        <w:t xml:space="preserve">Taxonomic differences</w:t>
-      </w:r>
-    </w:p>
-    <w:p>
-      <w:pPr>
-        <w:pStyle w:val="Compact"/>
-        <w:numPr>
-          <w:numId w:val="1041"/>
-          <w:ilvl w:val="1"/>
-        </w:numPr>
-      </w:pPr>
-      <w:r>
-        <w:t xml:space="preserve">Parameter sensitivity</w:t>
-      </w:r>
-    </w:p>
-    <w:p>
-      <w:pPr>
-        <w:pStyle w:val="Compact"/>
-        <w:numPr>
-          <w:numId w:val="1041"/>
-          <w:ilvl w:val="1"/>
-        </w:numPr>
-      </w:pPr>
-      <w:r>
-        <w:t xml:space="preserve">Training example sensitivity</w:t>
-      </w:r>
-    </w:p>
-    <w:p>
-      <w:pPr>
-        <w:pStyle w:val="Compact"/>
-        <w:numPr>
-          <w:numId w:val="1041"/>
-          <w:ilvl w:val="1"/>
-        </w:numPr>
-      </w:pPr>
-      <w:r>
-        <w:t xml:space="preserve">Serial SDMs with large memory requirements</w:t>
-      </w:r>
-    </w:p>
-    <w:p>
-      <w:pPr>
-        <w:pStyle w:val="Compact"/>
-        <w:numPr>
-          <w:numId w:val="1042"/>
-          <w:ilvl w:val="1"/>
-        </w:numPr>
-      </w:pPr>
-      <w:r>
-        <w:t xml:space="preserve">I think this will be a nice flow of experiment descriptions</w:t>
-      </w:r>
-    </w:p>
-    <w:p>
-      <w:pPr>
-        <w:pStyle w:val="Compact"/>
-        <w:numPr>
-          <w:numId w:val="1043"/>
-          <w:ilvl w:val="1"/>
-        </w:numPr>
-      </w:pPr>
-      <w:r>
-        <w:t xml:space="preserve">Parallel SDM experiments</w:t>
-      </w:r>
-    </w:p>
-    <w:p>
-      <w:pPr>
-        <w:pStyle w:val="Compact"/>
-        <w:numPr>
-          <w:numId w:val="1044"/>
-          <w:ilvl w:val="1"/>
-        </w:numPr>
-      </w:pPr>
-      <w:r>
-        <w:t xml:space="preserve">Need to specifically introduce that these need to be considered separately in my framework, because they respond to differences in cores</w:t>
-      </w:r>
-    </w:p>
-    <w:p>
-      <w:pPr>
-        <w:pStyle w:val="Compact"/>
-        <w:numPr>
-          <w:numId w:val="1044"/>
-          <w:ilvl w:val="1"/>
-        </w:numPr>
-      </w:pPr>
-      <w:r>
-        <w:t xml:space="preserve">Might have less accuracy or cost more than methods above,</w:t>
-      </w:r>
-    </w:p>
-    <w:p>
-      <w:pPr>
-        <w:pStyle w:val="Compact"/>
-        <w:numPr>
-          <w:numId w:val="1044"/>
-          <w:ilvl w:val="1"/>
-        </w:numPr>
-      </w:pPr>
-      <w:r>
-        <w:t xml:space="preserve">Might have more accuracy than methods above, and can be executed on a single core</w:t>
-      </w:r>
-    </w:p>
-    <w:p>
-      <w:pPr>
-        <w:pStyle w:val="Compact"/>
-        <w:numPr>
-          <w:numId w:val="1044"/>
-          <w:ilvl w:val="1"/>
-        </w:numPr>
-      </w:pPr>
-      <w:r>
-        <w:t xml:space="preserve">Just random forests</w:t>
-      </w:r>
-    </w:p>
-    <w:p>
-      <w:pPr>
-        <w:pStyle w:val="Compact"/>
-        <w:numPr>
-          <w:numId w:val="1045"/>
-          <w:ilvl w:val="2"/>
-        </w:numPr>
-      </w:pPr>
-      <w:r>
-        <w:t xml:space="preserve">Parallel machine learning methods are a topic of active CS research,</w:t>
-      </w:r>
-    </w:p>
-    <w:p>
-      <w:pPr>
-        <w:pStyle w:val="Compact"/>
-        <w:numPr>
-          <w:numId w:val="1045"/>
-          <w:ilvl w:val="2"/>
-        </w:numPr>
-      </w:pPr>
-      <w:r>
-        <w:t xml:space="preserve">This probably needs to go into literature review, or could go into discussion/conclussion</w:t>
-      </w:r>
-    </w:p>
-    <w:p>
-      <w:pPr>
-        <w:pStyle w:val="Compact"/>
-        <w:numPr>
-          <w:numId w:val="1032"/>
-          <w:ilvl w:val="0"/>
-        </w:numPr>
-      </w:pPr>
-      <w:r>
-        <w:t xml:space="preserve">Predictive Modeling Building</w:t>
-      </w:r>
-    </w:p>
-    <w:p>
-      <w:pPr>
-        <w:pStyle w:val="Compact"/>
-        <w:numPr>
-          <w:numId w:val="1046"/>
-          <w:ilvl w:val="1"/>
-        </w:numPr>
-      </w:pPr>
-      <w:r>
-        <w:t xml:space="preserve">Runtime prediction</w:t>
-      </w:r>
-    </w:p>
-    <w:p>
-      <w:pPr>
-        <w:pStyle w:val="Compact"/>
-        <w:numPr>
-          <w:numId w:val="1046"/>
-          <w:ilvl w:val="1"/>
-        </w:numPr>
-      </w:pPr>
-      <w:r>
-        <w:t xml:space="preserve">Linear model</w:t>
-      </w:r>
-    </w:p>
-    <w:p>
-      <w:pPr>
-        <w:pStyle w:val="Compact"/>
-        <w:numPr>
-          <w:numId w:val="1047"/>
-          <w:ilvl w:val="2"/>
-        </w:numPr>
-      </w:pPr>
-      <w:r>
-        <w:t xml:space="preserve">Do I even need to show results of LM?</w:t>
-      </w:r>
-    </w:p>
-    <w:p>
-      <w:pPr>
-        <w:pStyle w:val="Compact"/>
-        <w:numPr>
-          <w:numId w:val="1047"/>
-          <w:ilvl w:val="2"/>
-        </w:numPr>
-      </w:pPr>
-      <w:r>
-        <w:t xml:space="preserve">Ref: comments from CI</w:t>
-      </w:r>
-    </w:p>
-    <w:p>
-      <w:pPr>
-        <w:pStyle w:val="Compact"/>
-        <w:numPr>
-          <w:numId w:val="1046"/>
-          <w:ilvl w:val="1"/>
-        </w:numPr>
-      </w:pPr>
-      <w:r>
-        <w:t xml:space="preserve">GBM</w:t>
-      </w:r>
-    </w:p>
-    <w:p>
-      <w:pPr>
-        <w:pStyle w:val="Compact"/>
-        <w:numPr>
-          <w:numId w:val="1048"/>
-          <w:ilvl w:val="2"/>
-        </w:numPr>
-      </w:pPr>
-      <w:r>
-        <w:t xml:space="preserve">Able to capture non-linearities</w:t>
-      </w:r>
-    </w:p>
-    <w:p>
-      <w:pPr>
-        <w:pStyle w:val="Compact"/>
-        <w:numPr>
-          <w:numId w:val="1046"/>
-          <w:ilvl w:val="1"/>
-        </w:numPr>
-      </w:pPr>
-      <w:r>
-        <w:t xml:space="preserve">Accuracy prediction</w:t>
-      </w:r>
-    </w:p>
-    <w:p>
-      <w:pPr>
-        <w:pStyle w:val="Compact"/>
-        <w:numPr>
-          <w:numId w:val="1049"/>
-          <w:ilvl w:val="1"/>
-        </w:numPr>
-      </w:pPr>
-      <w:r>
-        <w:t xml:space="preserve">Build one accuracy model for each SDM class</w:t>
-      </w:r>
-    </w:p>
-    <w:p>
-      <w:pPr>
-        <w:pStyle w:val="Compact"/>
-        <w:numPr>
-          <w:numId w:val="1049"/>
-          <w:ilvl w:val="1"/>
-        </w:numPr>
-      </w:pPr>
-      <w:r>
-        <w:t xml:space="preserve">Can we test this from the literature too?</w:t>
-      </w:r>
-    </w:p>
-    <w:p>
-      <w:pPr>
-        <w:pStyle w:val="Compact"/>
-        <w:numPr>
-          <w:numId w:val="1050"/>
-          <w:ilvl w:val="1"/>
-        </w:numPr>
-      </w:pPr>
-      <w:r>
-        <w:t xml:space="preserve">Cost optimization model building</w:t>
-      </w:r>
-    </w:p>
-    <w:p>
-      <w:pPr>
-        <w:pStyle w:val="Compact"/>
-        <w:numPr>
-          <w:numId w:val="1032"/>
-          <w:ilvl w:val="0"/>
-        </w:numPr>
-      </w:pPr>
-      <w:r>
-        <w:t xml:space="preserve">Discussion and Results</w:t>
-      </w:r>
-    </w:p>
-    <w:p>
-      <w:pPr>
-        <w:pStyle w:val="Compact"/>
-        <w:numPr>
-          <w:numId w:val="1032"/>
-          <w:ilvl w:val="0"/>
-        </w:numPr>
-      </w:pPr>
-      <w:r>
-        <w:t xml:space="preserve">Computational runtime prediction accuracy assessment</w:t>
-      </w:r>
-    </w:p>
-    <w:p>
-      <w:pPr>
-        <w:pStyle w:val="Compact"/>
-        <w:numPr>
-          <w:numId w:val="1051"/>
-          <w:ilvl w:val="1"/>
-        </w:numPr>
-      </w:pPr>
-      <w:r>
-        <w:t xml:space="preserve">Should formalize this</w:t>
-      </w:r>
-    </w:p>
-    <w:p>
-      <w:pPr>
-        <w:pStyle w:val="Compact"/>
-        <w:numPr>
-          <w:numId w:val="1052"/>
-          <w:ilvl w:val="2"/>
-        </w:numPr>
-      </w:pPr>
-      <w:r>
-        <w:t xml:space="preserve">Least squares?</w:t>
-      </w:r>
-    </w:p>
-    <w:p>
-      <w:pPr>
-        <w:pStyle w:val="Compact"/>
-        <w:numPr>
-          <w:numId w:val="1032"/>
-          <w:ilvl w:val="0"/>
-        </w:numPr>
-      </w:pPr>
-      <w:r>
-        <w:t xml:space="preserve">Accuracy prediction assessment</w:t>
-      </w:r>
-    </w:p>
-    <w:p>
-      <w:pPr>
-        <w:pStyle w:val="Compact"/>
-        <w:numPr>
-          <w:numId w:val="1053"/>
-          <w:ilvl w:val="1"/>
-        </w:numPr>
-      </w:pPr>
-      <w:r>
-        <w:t xml:space="preserve">Parallel methods and their accuracy</w:t>
-      </w:r>
-    </w:p>
-    <w:p>
-      <w:pPr>
-        <w:pStyle w:val="Compact"/>
-        <w:numPr>
-          <w:numId w:val="1032"/>
-          <w:ilvl w:val="0"/>
-        </w:numPr>
-      </w:pPr>
-      <w:r>
-        <w:t xml:space="preserve">Cost optimization assessment</w:t>
-      </w:r>
-    </w:p>
-    <w:p>
-      <w:pPr>
-        <w:pStyle w:val="Compact"/>
-        <w:numPr>
-          <w:numId w:val="1054"/>
-          <w:ilvl w:val="1"/>
-        </w:numPr>
-      </w:pPr>
-      <w:r>
-        <w:t xml:space="preserve">This will be tricky to assess quantitatively</w:t>
-      </w:r>
-    </w:p>
-    <w:p>
-      <w:pPr>
-        <w:pStyle w:val="Compact"/>
-        <w:numPr>
-          <w:numId w:val="1054"/>
-          <w:ilvl w:val="1"/>
-        </w:numPr>
-      </w:pPr>
-      <w:r>
-        <w:t xml:space="preserve">Need to think about this more</w:t>
-      </w:r>
-    </w:p>
-    <w:p>
-      <w:pPr>
-        <w:pStyle w:val="Compact"/>
-        <w:numPr>
-          <w:numId w:val="1054"/>
-          <w:ilvl w:val="1"/>
-        </w:numPr>
-      </w:pPr>
-      <w:r>
-        <w:t xml:space="preserve">Qualitatively, we can do this fairly easily</w:t>
-      </w:r>
-    </w:p>
-    <w:p>
-      <w:pPr>
-        <w:pStyle w:val="Compact"/>
-        <w:numPr>
-          <w:numId w:val="1032"/>
-          <w:ilvl w:val="0"/>
-        </w:numPr>
-      </w:pPr>
-      <w:r>
-        <w:t xml:space="preserve">Case study</w:t>
-      </w:r>
-    </w:p>
-    <w:p>
-      <w:pPr>
-        <w:pStyle w:val="Compact"/>
-        <w:numPr>
-          <w:numId w:val="1055"/>
-          <w:ilvl w:val="1"/>
-        </w:numPr>
-      </w:pPr>
-      <w:r>
-        <w:t xml:space="preserve">Need to find a good case study</w:t>
-      </w:r>
-    </w:p>
-    <w:p>
-      <w:pPr>
-        <w:pStyle w:val="Compact"/>
-        <w:numPr>
-          <w:numId w:val="1055"/>
-          <w:ilvl w:val="1"/>
-        </w:numPr>
-      </w:pPr>
-      <w:r>
-        <w:t xml:space="preserve">Illustrate model results and utility</w:t>
-      </w:r>
-    </w:p>
-    <w:p>
-      <w:pPr>
-        <w:pStyle w:val="Compact"/>
-        <w:numPr>
-          <w:numId w:val="1055"/>
-          <w:ilvl w:val="1"/>
-        </w:numPr>
-      </w:pPr>
-      <w:r>
-        <w:t xml:space="preserve">Discuss limitations and uncertainties</w:t>
-      </w:r>
-    </w:p>
-    <w:p>
-      <w:pPr>
-        <w:pStyle w:val="Compact"/>
-        <w:numPr>
-          <w:numId w:val="1055"/>
-          <w:ilvl w:val="1"/>
-        </w:numPr>
-      </w:pPr>
-      <w:r>
-        <w:t xml:space="preserve">Discuss confidence in results</w:t>
-      </w:r>
-    </w:p>
-    <w:p>
-      <w:pPr>
-        <w:pStyle w:val="Compact"/>
-        <w:numPr>
-          <w:numId w:val="1032"/>
-          <w:ilvl w:val="0"/>
-        </w:numPr>
-      </w:pPr>
-      <w:r>
-        <w:t xml:space="preserve">Limitations of current approach</w:t>
-      </w:r>
-    </w:p>
-    <w:p>
-      <w:pPr>
-        <w:pStyle w:val="Compact"/>
-        <w:numPr>
-          <w:numId w:val="1056"/>
-          <w:ilvl w:val="1"/>
-        </w:numPr>
-      </w:pPr>
-      <w:r>
-        <w:t xml:space="preserve">How much will the additional components of the framework influence the results?</w:t>
-      </w:r>
-    </w:p>
-    <w:p>
-      <w:pPr>
-        <w:pStyle w:val="Compact"/>
-        <w:numPr>
-          <w:numId w:val="1056"/>
-          <w:ilvl w:val="1"/>
-        </w:numPr>
-      </w:pPr>
-      <w:r>
-        <w:t xml:space="preserve">Modeling expertise can do more than predictive modeling</w:t>
-      </w:r>
-    </w:p>
-    <w:p>
-      <w:pPr>
-        <w:pStyle w:val="Compact"/>
-        <w:numPr>
-          <w:numId w:val="1056"/>
-          <w:ilvl w:val="1"/>
-        </w:numPr>
-      </w:pPr>
-      <w:r>
-        <w:t xml:space="preserve">Stress uncertainties and lack of predictive skill</w:t>
-      </w:r>
-    </w:p>
-    <w:p>
-      <w:pPr>
-        <w:pStyle w:val="Compact"/>
-        <w:numPr>
-          <w:numId w:val="1056"/>
-          <w:ilvl w:val="1"/>
-        </w:numPr>
-      </w:pPr>
-      <w:r>
-        <w:t xml:space="preserve">Scientific realities over modeled optima</w:t>
-      </w:r>
-    </w:p>
-    <w:p>
-      <w:pPr>
-        <w:pStyle w:val="Compact"/>
-        <w:numPr>
-          <w:numId w:val="1056"/>
-          <w:ilvl w:val="1"/>
-        </w:numPr>
-      </w:pPr>
-      <w:r>
-        <w:t xml:space="preserve">we should try to find some literature about compromising workflows to meet computational demands.</w:t>
-      </w:r>
-    </w:p>
-    <w:p>
-      <w:pPr>
-        <w:pStyle w:val="Compact"/>
-        <w:numPr>
-          <w:numId w:val="1032"/>
-          <w:ilvl w:val="0"/>
-        </w:numPr>
-      </w:pPr>
-      <w:r>
-        <w:t xml:space="preserve">Conclusion</w:t>
-      </w:r>
-    </w:p>
-    <w:p>
-      <w:pPr>
-        <w:pStyle w:val="Compact"/>
-        <w:numPr>
-          <w:numId w:val="1032"/>
-          <w:ilvl w:val="0"/>
-        </w:numPr>
-      </w:pPr>
-      <w:r>
-        <w:t xml:space="preserve">Reiterate and answer research questions</w:t>
-      </w:r>
-    </w:p>
-    <w:p>
-      <w:pPr>
-        <w:pStyle w:val="Compact"/>
-        <w:numPr>
-          <w:numId w:val="1032"/>
-          <w:ilvl w:val="0"/>
-        </w:numPr>
-      </w:pPr>
-      <w:r>
-        <w:t xml:space="preserve">Next steps to reduce uncertainty remaining in the model</w:t>
-      </w:r>
-    </w:p>
-    <w:p>
-      <w:pPr>
-        <w:pStyle w:val="Compact"/>
-        <w:numPr>
-          <w:numId w:val="1032"/>
-          <w:ilvl w:val="0"/>
-        </w:numPr>
-      </w:pPr>
-      <w:r>
-        <w:t xml:space="preserve">Areas where additional research is needed</w:t>
-      </w:r>
-    </w:p>
-    <w:p>
-      <w:pPr>
-        <w:pStyle w:val="Compact"/>
-        <w:numPr>
-          <w:numId w:val="1057"/>
-          <w:ilvl w:val="1"/>
-        </w:numPr>
-      </w:pPr>
-      <w:r>
-        <w:t xml:space="preserve">Parallel machine learning methods</w:t>
-      </w:r>
-    </w:p>
-    <w:p>
-      <w:pPr>
-        <w:pStyle w:val="Compact"/>
-        <w:numPr>
-          <w:numId w:val="1032"/>
-          <w:ilvl w:val="0"/>
-        </w:numPr>
-      </w:pPr>
-      <w:r>
-        <w:t xml:space="preserve">Bibliography</w:t>
+        <w:t xml:space="preserve">Because Google charges by the minute for the use of their virtual machines, instances must be torn down as soon as possible. While the computing nodes execute the experiments, the Master Node repeatedly polls the central database to determine the current position within the experiment table, attempting to determine the percentage completion of the current group of experiments. If the group is complete, Master Node will use the gcloud tools to deleted the individual instances, the instance pool, and the template that was used to create each instance. After this, the Master Node is the only instance that remains online. At this point, Master Node returns to Step 1 to build a new pool of instances for the new memory/cores combination.</w:t>
+      </w:r>
+    </w:p>
+    <w:p>
+      <w:pPr>
+        <w:pStyle w:val="Heading4"/>
+      </w:pPr>
+      <w:bookmarkStart w:id="38" w:name="sdm-model-protocol"/>
+      <w:bookmarkEnd w:id="38"/>
+      <w:r>
+        <w:t xml:space="preserve">SDM Model Protocol</w:t>
+      </w:r>
+    </w:p>
+    <w:p>
+      <w:pPr>
+        <w:pStyle w:val="FirstParagraph"/>
+      </w:pPr>
+      <w:r>
+        <w:t xml:space="preserve">The experimental parameters are communicated to the worker node by the central database. The computing node parses the database’s response and starts a new experiment session. First, the set of occurrences corresponding with the species to be modeled is loaded from the disk. It is then randomly partitioned two nonoverlapping subsets, a training set of</w:t>
+      </w:r>
+      <w:r>
+        <w:t xml:space="preserve"> </w:t>
+      </w:r>
+      <m:oMath>
+        <m:r>
+          <m:t>N</m:t>
+        </m:r>
+      </m:oMath>
+      <w:r>
+        <w:t xml:space="preserve"> </w:t>
+      </w:r>
+      <w:r>
+        <w:t xml:space="preserve">occurrences, and a testing set of 20% of the total number (</w:t>
+      </w:r>
+      <w:r>
+        <w:rPr>
+          <w:i/>
+        </w:rPr>
+        <w:t xml:space="preserve">Picea</w:t>
+      </w:r>
+      <w:r>
+        <w:t xml:space="preserve"> </w:t>
+      </w:r>
+      <w:r>
+        <w:t xml:space="preserve">= 9935,</w:t>
+      </w:r>
+      <w:r>
+        <w:t xml:space="preserve"> </w:t>
+      </w:r>
+      <w:r>
+        <w:rPr>
+          <w:i/>
+        </w:rPr>
+        <w:t xml:space="preserve">Quercus</w:t>
+      </w:r>
+      <w:r>
+        <w:t xml:space="preserve"> </w:t>
+      </w:r>
+      <w:r>
+        <w:t xml:space="preserve">= 8953,</w:t>
+      </w:r>
+      <w:r>
+        <w:t xml:space="preserve"> </w:t>
+      </w:r>
+      <w:r>
+        <w:rPr>
+          <w:i/>
+        </w:rPr>
+        <w:t xml:space="preserve">Betula</w:t>
+      </w:r>
+      <w:r>
+        <w:t xml:space="preserve"> </w:t>
+      </w:r>
+      <w:r>
+        <w:t xml:space="preserve">= 10226,</w:t>
+      </w:r>
+      <w:r>
+        <w:t xml:space="preserve"> </w:t>
+      </w:r>
+      <w:r>
+        <w:rPr>
+          <w:i/>
+        </w:rPr>
+        <w:t xml:space="preserve">Tsuga</w:t>
+      </w:r>
+      <w:r>
+        <w:t xml:space="preserve"> </w:t>
+      </w:r>
+      <w:r>
+        <w:t xml:space="preserve">= 7140). All examples were converted to binary presence-absence values using the Nieto-Lugilde</w:t>
+      </w:r>
+      <w:r>
+        <w:t xml:space="preserve"> </w:t>
+      </w:r>
+      <w:r>
+        <w:t xml:space="preserve">(Nieto-Lugilde, Maguire, Blois, Williams, &amp; Fitzpatrick, 2015)</w:t>
+      </w:r>
+      <w:r>
+        <w:t xml:space="preserve"> </w:t>
+      </w:r>
+      <w:r>
+        <w:t xml:space="preserve">method for determining local presence from fossil pollen records. The training set is then sent to the specified learning function where an SDM model is fit using</w:t>
+      </w:r>
+      <w:r>
+        <w:t xml:space="preserve"> </w:t>
+      </w:r>
+      <m:oMath>
+        <m:r>
+          <m:t>P</m:t>
+        </m:r>
+      </m:oMath>
+      <w:r>
+        <w:t xml:space="preserve"> </w:t>
+      </w:r>
+      <w:r>
+        <w:t xml:space="preserve">predictors. The model use then used to predict that taxon’s range in 2100 AD under the RCP 8.5 scenario. The holdout testing set is used to evaluate the model’s ability to discriminate presence-absence from the predictors. During the execution separate times are recorded for model fitting, prediction onto the gridded surface, and accuracy calculation, as well as the total time. Furthermore, several measures of accuracy, including the Area Under the Receiver Operator Curve (AUC), a popular method of evaluating logistic output (but see</w:t>
+      </w:r>
+      <w:r>
+        <w:t xml:space="preserve"> </w:t>
+      </w:r>
+      <w:r>
+        <w:t xml:space="preserve">(Lobo, Jiménez-Valverde, &amp; Real, 2008)</w:t>
+      </w:r>
+      <w:r>
+        <w:t xml:space="preserve">). There is no database I/O inside of the timing script, so results should not be slow-biased by network connection or context switching. Learning parameters (learning rate, number of trees, tree complexity, etc) are held constant for all runs except a small subset which were designed specifically to determine sensitivity to these parameters.</w:t>
+      </w:r>
+    </w:p>
+    <w:p>
+      <w:pPr>
+        <w:pStyle w:val="BodyText"/>
+      </w:pPr>
+      <w:r>
+        <w:t xml:space="preserve">Due to limited time and budget constraints, and thus inability to cover all possible parameterizations, experiments were divided into several categories in which different variables were systematically altered to determine sensitivity. This compromise aims to capture as much within-parameter variance as possible while simultaneously capturing the influence of interactions between variables. One basic series of experiments was run for all SDMs using a small subset of algorithm inputs (training examples and memory) on a wide variety of VM types (core/memory combinations). Five additional, separate analyses were completed to determine the sensitivity to specific parameterizations.</w:t>
+      </w:r>
+    </w:p>
+    <w:p>
+      <w:pPr>
+        <w:pStyle w:val="BodyText"/>
+      </w:pPr>
+      <w:r>
+        <w:t xml:space="preserve">The largest number of SDM experiments was done on a small combination of training examples and spatial resolutions but over a large number of computing instances, and were used to assess the performance of serial SDM algorithms under default conditions. Attempts were made to capture interactions between variables and to capture the contribution of algorithms on increasingly more power machine types. Because execution time can vary non-linearly when the hardware parameters are changed, I tested as many combinations of memory and CPUs as possible. On each computer, a standard set of 160 experiments were run for each sequential SDM (MARS, GBM-BRT, GAM), including four spatial resolutions, four training example sets, and 10 replicates of each cell. All experiments were done on the</w:t>
+      </w:r>
+      <w:r>
+        <w:t xml:space="preserve"> </w:t>
+      </w:r>
+      <w:r>
+        <w:rPr>
+          <w:i/>
+        </w:rPr>
+        <w:t xml:space="preserve">Picea</w:t>
+      </w:r>
+      <w:r>
+        <w:t xml:space="preserve"> </w:t>
+      </w:r>
+      <w:r>
+        <w:t xml:space="preserve">pooled niche data set. 20,225 experiments were completed for this category. Settings for each algorithm are included in Table [X].</w:t>
+      </w:r>
+    </w:p>
+    <w:p>
+      <w:pPr>
+        <w:pStyle w:val="BodyText"/>
+      </w:pPr>
+      <w:r>
+        <w:t xml:space="preserve">[XXXXXXXXXX TABLE X XXXXXXXXXX]</w:t>
+      </w:r>
+      <w:r>
+        <w:t xml:space="preserve"> </w:t>
+      </w:r>
+      <w:r>
+        <w:t xml:space="preserve">DO TABLE STUFF</w:t>
+      </w:r>
+      <w:r>
+        <w:t xml:space="preserve"> </w:t>
+      </w:r>
+      <w:r>
+        <w:t xml:space="preserve">[XXXXXXXXXX TABLE X XXXXXXXXXX]</w:t>
+      </w:r>
+    </w:p>
+    <w:p>
+      <w:pPr>
+        <w:pStyle w:val="BodyText"/>
+      </w:pPr>
+      <w:r>
+        <w:t xml:space="preserve">Individual, target experiment sets were done to assess the contribution of individual or sets of parameterizations. While no theoretical difference would suggest that execution times should vary between different taxa, a set of 191 model runs were done to evaluate whether differences exist in practice. The model uses aspatial input sets, which suggests that geographic range, abundance, or taxon-specific patterns should not bias the results of the experiments. Using all four taxa on six different VM instance types, inter-taxonomic sensitivity was recorded. The number of training examples and spatial resolutions was held constant for these runs.</w:t>
+      </w:r>
+    </w:p>
+    <w:p>
+      <w:pPr>
+        <w:pStyle w:val="BodyText"/>
+      </w:pPr>
+      <w:r>
+        <w:t xml:space="preserve">Empirical Performance Models suggest that specific algorithm parameterizations will take longer to execute than others</w:t>
+      </w:r>
+      <w:r>
+        <w:t xml:space="preserve"> </w:t>
+      </w:r>
+      <w:r>
+        <w:t xml:space="preserve">(Cannon &amp; John, 2007)</w:t>
+      </w:r>
+      <w:r>
+        <w:t xml:space="preserve">. SDM have a large number of potential parameters with which to alter, though many ecologists use the defaults, or packages that make it difficult to change the default parameter values (e.g., dismo</w:t>
+      </w:r>
+      <w:r>
+        <w:t xml:space="preserve"> </w:t>
+      </w:r>
+      <w:r>
+        <w:t xml:space="preserve">(Hijmans et al., 2012)</w:t>
+      </w:r>
+      <w:r>
+        <w:t xml:space="preserve">). To assess the magnitude of changes in execution time due to different parameterizations, the GBM-BRT was tested on a set of 180 [CITE THIS NUMBER WHEN DONE WITH EXPERIMENTS] different parameterizations. During these experiments, the learning rate, tree complexity, and number of training examples were systematically altered. The learning rate parameter of the GBM-BRT model is a shrinkage parameter that reduces the impact of each additional fitted tree, driven by the boosting paradigm of fitting a model with many small models rather than fewer large trees. If one of the greedy iterations does not improve model fit, the contribution of that iteration can be easily reversed in the subsequent iterations</w:t>
+      </w:r>
+      <w:r>
+        <w:t xml:space="preserve"> </w:t>
+      </w:r>
+      <w:r>
+        <w:t xml:space="preserve">(Natekin, 2013)</w:t>
+      </w:r>
+      <w:r>
+        <w:t xml:space="preserve">. The tree complexity parameter controls whether interactions between predictors are fitted. If tree complexity is 1, the tree will be an additive model with no interactions. A tree complexity of</w:t>
+      </w:r>
+      <w:r>
+        <w:t xml:space="preserve"> </w:t>
+      </w:r>
+      <m:oMath>
+        <m:r>
+          <m:t>N</m:t>
+        </m:r>
+      </m:oMath>
+      <w:r>
+        <w:t xml:space="preserve"> </w:t>
+      </w:r>
+      <w:r>
+        <w:t xml:space="preserve">will produce a model with</w:t>
+      </w:r>
+      <w:r>
+        <w:t xml:space="preserve"> </w:t>
+      </w:r>
+      <m:oMath>
+        <m:r>
+          <m:t>N</m:t>
+        </m:r>
+      </m:oMath>
+      <w:r>
+        <w:t xml:space="preserve">-way interactions between variables</w:t>
+      </w:r>
+      <w:r>
+        <w:t xml:space="preserve">(Elith et al., 2008)</w:t>
+      </w:r>
+      <w:r>
+        <w:t xml:space="preserve">. These two variables together control the total number of trees needed to fit the model</w:t>
+      </w:r>
+      <w:r>
+        <w:t xml:space="preserve"> </w:t>
+      </w:r>
+      <w:r>
+        <w:t xml:space="preserve">(Elith et al., 2008)</w:t>
+      </w:r>
+      <w:r>
+        <w:t xml:space="preserve">. All of these experiments (N=?????) were run on a single instance type of 1 CPU and 3.75 GB RAM. All experiments used the</w:t>
+      </w:r>
+      <w:r>
+        <w:t xml:space="preserve"> </w:t>
+      </w:r>
+      <w:r>
+        <w:rPr>
+          <w:i/>
+        </w:rPr>
+        <w:t xml:space="preserve">Picea</w:t>
+      </w:r>
+      <w:r>
+        <w:t xml:space="preserve"> </w:t>
+      </w:r>
+      <w:r>
+        <w:t xml:space="preserve">niche set. Refer to Table [X] fora parameterization details.</w:t>
+      </w:r>
+    </w:p>
+    <w:p>
+      <w:pPr>
+        <w:pStyle w:val="BodyText"/>
+      </w:pPr>
+      <w:r>
+        <w:t xml:space="preserve">To assess the relative performance of parallel methods over sequential models, random forest SDMs were fit both sequentially and in parallel on instances up to 24 CPU cores. Spatial resolution, memory, and taxon were held constant while number of ensemble members and number of training examples were systematically altered for each core. In total, 3300 random forests were fit using randomForest with the foreach package providing parallelization support. Sequential runs were fit using the same function but with number of cores set to only 1. Three parameters of training examples and three of number of ensemble members were altered as well. Table [X] shows the parameterizations used in this series.</w:t>
+      </w:r>
+    </w:p>
+    <w:p>
+      <w:pPr>
+        <w:pStyle w:val="BodyText"/>
+      </w:pPr>
+      <w:r>
+        <w:t xml:space="preserve">In addition to performance gains made by increasing the number of CPU cores and leveraging parallel methods, increasing instance memory should improve performance for very large datasets. Using the simulated datasets, I attempted to assess the performance of the model when faced with more than 1 million input examples. R has little support for high memory tasks, and these tests routinely crashed the computer when trying to fit the SDM due to inability to allocate memory space.</w:t>
+      </w:r>
+    </w:p>
+    <w:p>
+      <w:pPr>
+        <w:pStyle w:val="BodyText"/>
+      </w:pPr>
+      <w:r>
+        <w:t xml:space="preserve">Finally, I evaluated the effect of varying the number of predictors on the execution time of the algorithm. The literature on theoretical complexity of algorithms (e.g.,</w:t>
+      </w:r>
+      <w:r>
+        <w:t xml:space="preserve"> </w:t>
+      </w:r>
+      <w:r>
+        <w:t xml:space="preserve">(Hastie et al., 2009)</w:t>
+      </w:r>
+      <w:r>
+        <w:t xml:space="preserve">) often characterize the complexity of machine learning algorithms in terms of both number of training examples and number of features in each example. I systematically modified the number of training examples between 1000 and 11000 and the number of predictors on GBM-BRT and sequential random forests. Because both of these algorithms run serially, they can safely be run on a single processor without the need for estimating the effects of additional cores. [ADD MORE DETAILS ABOUT THIS HERE].</w:t>
+      </w:r>
+    </w:p>
+    <w:p>
+      <w:pPr>
+        <w:pStyle w:val="BodyText"/>
+      </w:pPr>
+      <w:r>
+        <w:t xml:space="preserve">[Add summary statistics about the modeling process here. In total there were x configurations, blah blah blah] Need to wait on this.</w:t>
+      </w:r>
+    </w:p>
+    <w:p>
+      <w:pPr>
+        <w:pStyle w:val="Heading4"/>
+      </w:pPr>
+      <w:bookmarkStart w:id="39" w:name="modeling-execution-time-and-accuracy"/>
+      <w:bookmarkEnd w:id="39"/>
+      <w:r>
+        <w:t xml:space="preserve">Modeling Execution Time and Accuracy</w:t>
+      </w:r>
+    </w:p>
+    <w:p>
+      <w:pPr>
+        <w:pStyle w:val="FirstParagraph"/>
+      </w:pPr>
+      <w:r>
+        <w:t xml:space="preserve">To model algorithm execution time, I created a separate model for each SDM type. Gradient Boosted Regression trees, implemented in R though the</w:t>
+      </w:r>
+      <w:r>
+        <w:t xml:space="preserve"> </w:t>
+      </w:r>
+      <w:r>
+        <w:t xml:space="preserve">‘</w:t>
+      </w:r>
+      <w:r>
+        <w:t xml:space="preserve">gbm</w:t>
+      </w:r>
+      <w:r>
+        <w:t xml:space="preserve">’</w:t>
+      </w:r>
+      <w:r>
+        <w:t xml:space="preserve"> </w:t>
+      </w:r>
+      <w:r>
+        <w:t xml:space="preserve">package</w:t>
+      </w:r>
+      <w:r>
+        <w:t xml:space="preserve"> </w:t>
+      </w:r>
+      <w:r>
+        <w:t xml:space="preserve">(Ridgeway, 2006)</w:t>
+      </w:r>
+      <w:r>
+        <w:t xml:space="preserve">, because tree based models have been previously shown to be highly effective in empirical performance models</w:t>
+      </w:r>
+      <w:r>
+        <w:t xml:space="preserve"> </w:t>
+      </w:r>
+      <w:r>
+        <w:t xml:space="preserve">(Hutter, Xu, et al., 2014)</w:t>
+      </w:r>
+      <w:r>
+        <w:t xml:space="preserve">. For each model, a holdout set of 100 observations was randomly selected for evaluation purposes. Each model was developed to predict the log-transform total time of execution, which is the sum of the SDM fitting time, prediction time, and time to calculate accuracy statistics. Log transforms are used because they do not allow negative predictions, which are possible under non-transformed inputs and have been shown to be more accurate when observed responses span large ranges</w:t>
+      </w:r>
+      <w:r>
+        <w:t xml:space="preserve"> </w:t>
+      </w:r>
+      <w:r>
+        <w:t xml:space="preserve">(Hutter, Xu, et al., 2014)</w:t>
+      </w:r>
+      <w:r>
+        <w:t xml:space="preserve">. The GBM models were fit using the R package defaults of a tree complexity of 1 (no interaction) and a learning rate of 0.01, with a bag fraction of 0.75. 15000 trees were calculated initially, and the best subset of those were used by calculating</w:t>
+      </w:r>
+      <w:r>
+        <w:t xml:space="preserve"> </w:t>
+      </w:r>
+      <w:r>
+        <w:t xml:space="preserve">‘</w:t>
+      </w:r>
+      <w:r>
+        <w:t xml:space="preserve">gbm.perf</w:t>
+      </w:r>
+      <w:r>
+        <w:t xml:space="preserve">’</w:t>
+      </w:r>
+      <w:r>
+        <w:t xml:space="preserve"> </w:t>
+      </w:r>
+      <w:r>
+        <w:t xml:space="preserve">for each model.</w:t>
+      </w:r>
+    </w:p>
+    <w:p>
+      <w:pPr>
+        <w:pStyle w:val="BodyText"/>
+      </w:pPr>
+      <w:r>
+        <w:t xml:space="preserve">SDM accuracy was modeled in the same way as execution time. A separate accuracy model was built for each SDM type. Separate models were calculated rather than using the model algorithm as a categorical variable because of the different assumptions and parameters that go into each algorithm. Accuracy was not log transformed before modeling.</w:t>
+      </w:r>
+    </w:p>
+    <w:p>
+      <w:pPr>
+        <w:pStyle w:val="Heading4"/>
+      </w:pPr>
+      <w:bookmarkStart w:id="40" w:name="resource-utilization"/>
+      <w:bookmarkEnd w:id="40"/>
+      <w:r>
+        <w:t xml:space="preserve">Resource Utilization</w:t>
+      </w:r>
+    </w:p>
+    <w:p>
+      <w:pPr>
+        <w:pStyle w:val="FirstParagraph"/>
+      </w:pPr>
+      <w:r>
+        <w:t xml:space="preserve">To develop a more thorough understanding of the way in which hardware variables contribute to SDM execution speed, I monitored the runtime environment and record CPU and memory utilization as the models were being executed. Using a python script and the</w:t>
+      </w:r>
+      <w:r>
+        <w:t xml:space="preserve"> </w:t>
+      </w:r>
+      <w:r>
+        <w:t xml:space="preserve">‘</w:t>
+      </w:r>
+      <w:r>
+        <w:t xml:space="preserve">psutil</w:t>
+      </w:r>
+      <w:r>
+        <w:t xml:space="preserve">’</w:t>
+      </w:r>
+      <w:r>
+        <w:t xml:space="preserve"> </w:t>
+      </w:r>
+      <w:r>
+        <w:t xml:space="preserve">(https://github.com/giampaolo/psutil) module, I recorded the relative utilization of each individual CPU core, total CPU utilization, and memory utilization. These measurements were recorded in the central database and later linked to individual SDM runs by using measurement timestamps. Resource utilization was also recorded by the Google infrastructure itself and displayed in real time as the models run. These data were downloaded as JSON and interpreted in conjunction with the python monitoring.</w:t>
+      </w:r>
+    </w:p>
+    <w:p>
+      <w:pPr>
+        <w:pStyle w:val="Heading4"/>
+      </w:pPr>
+      <w:bookmarkStart w:id="41" w:name="model-evaluation"/>
+      <w:bookmarkEnd w:id="41"/>
+      <w:r>
+        <w:t xml:space="preserve">Model Evaluation</w:t>
+      </w:r>
+    </w:p>
+    <w:p>
+      <w:pPr>
+        <w:pStyle w:val="FirstParagraph"/>
+      </w:pPr>
+      <w:r>
+        <w:t xml:space="preserve">Contributions to each predictive model were evaluated using partial dependency plots and variable influence, the non-linear analog to ANOVA testing to a linear model. Performance and accuracy models were built using a holdout testing set of 100 randomly selected observations, and evaluated using the difference between observed and predicted values. The residual sum of square and mean prediction error are reported for all models. The best model is selected as the model with the lowest residual sum of squares.</w:t>
       </w:r>
     </w:p>
     <w:p>
@@ -6280,6 +5810,14 @@
         <w:pStyle w:val="Bibliography"/>
       </w:pPr>
       <w:r>
+        <w:t xml:space="preserve">Breiman, L. (2006). randomForest: Breiman and Cutler’s random forests for classification and regression.</w:t>
+      </w:r>
+    </w:p>
+    <w:p>
+      <w:pPr>
+        <w:pStyle w:val="Bibliography"/>
+      </w:pPr>
+      <w:r>
         <w:t xml:space="preserve">Brewer, E. A., &amp; Brewer, E. A. (1995).</w:t>
       </w:r>
       <w:r>
@@ -6335,6 +5873,38 @@
         <w:pStyle w:val="Bibliography"/>
       </w:pPr>
       <w:r>
+        <w:t xml:space="preserve">Cannon, A. R., &amp; John, C. H. S. (2007). Measuring Empirical Computational Complexity.</w:t>
+      </w:r>
+      <w:r>
+        <w:t xml:space="preserve"> </w:t>
+      </w:r>
+      <w:r>
+        <w:rPr>
+          <w:i/>
+        </w:rPr>
+        <w:t xml:space="preserve">Organizational Research Methods</w:t>
+      </w:r>
+      <w:r>
+        <w:t xml:space="preserve">,</w:t>
+      </w:r>
+      <w:r>
+        <w:t xml:space="preserve"> </w:t>
+      </w:r>
+      <w:r>
+        <w:rPr>
+          <w:i/>
+        </w:rPr>
+        <w:t xml:space="preserve">10</w:t>
+      </w:r>
+      <w:r>
+        <w:t xml:space="preserve">(2), 1–10.</w:t>
+      </w:r>
+    </w:p>
+    <w:p>
+      <w:pPr>
+        <w:pStyle w:val="Bibliography"/>
+      </w:pPr>
+      <w:r>
         <w:t xml:space="preserve">Carroll, J. M. (1999). Five Reasons for Scenario-based Design.</w:t>
       </w:r>
       <w:r>
@@ -6555,6 +6125,38 @@
         <w:pStyle w:val="Bibliography"/>
       </w:pPr>
       <w:r>
+        <w:t xml:space="preserve">Elith, J., &amp; Graham, C. H. (2009). Do they? How do they? WHY do they differ? On finding reasons for differing performances of species distribution models.</w:t>
+      </w:r>
+      <w:r>
+        <w:t xml:space="preserve"> </w:t>
+      </w:r>
+      <w:r>
+        <w:rPr>
+          <w:i/>
+        </w:rPr>
+        <w:t xml:space="preserve">Ecography</w:t>
+      </w:r>
+      <w:r>
+        <w:t xml:space="preserve">,</w:t>
+      </w:r>
+      <w:r>
+        <w:t xml:space="preserve"> </w:t>
+      </w:r>
+      <w:r>
+        <w:rPr>
+          <w:i/>
+        </w:rPr>
+        <w:t xml:space="preserve">32</w:t>
+      </w:r>
+      <w:r>
+        <w:t xml:space="preserve">(1), 66–77.</w:t>
+      </w:r>
+    </w:p>
+    <w:p>
+      <w:pPr>
+        <w:pStyle w:val="Bibliography"/>
+      </w:pPr>
+      <w:r>
         <w:t xml:space="preserve">Elith, J., &amp; Leathwick, J. R. (2009a). Species Distribution Models: Ecological Explanation and Prediction Across Space and Time.</w:t>
       </w:r>
       <w:r>
@@ -6903,6 +6505,26 @@
         <w:pStyle w:val="Bibliography"/>
       </w:pPr>
       <w:r>
+        <w:t xml:space="preserve">Friedman, J. H. (2001). Greedy function approximation: a gradient boosting machine.</w:t>
+      </w:r>
+      <w:r>
+        <w:t xml:space="preserve"> </w:t>
+      </w:r>
+      <w:r>
+        <w:rPr>
+          <w:i/>
+        </w:rPr>
+        <w:t xml:space="preserve">Annals of statistics</w:t>
+      </w:r>
+      <w:r>
+        <w:t xml:space="preserve">.</w:t>
+      </w:r>
+    </w:p>
+    <w:p>
+      <w:pPr>
+        <w:pStyle w:val="Bibliography"/>
+      </w:pPr>
+      <w:r>
         <w:t xml:space="preserve">Fritz, S. A., Schnitzler, J., Eronen, J. T., Hof, C., Böhning-Gaese, K., &amp; Graham, C. H. (2013). Diversity in time and space: wanted dead and alive.</w:t>
       </w:r>
       <w:r>
@@ -7094,6 +6716,38 @@
         <w:pStyle w:val="Bibliography"/>
       </w:pPr>
       <w:r>
+        <w:t xml:space="preserve">Guisan, A., Edwards, T. C., &amp; Hastie, T. (2002). Generalized linear and generalized additive models in studies of species distributions: setting the scene.</w:t>
+      </w:r>
+      <w:r>
+        <w:t xml:space="preserve"> </w:t>
+      </w:r>
+      <w:r>
+        <w:rPr>
+          <w:i/>
+        </w:rPr>
+        <w:t xml:space="preserve">Ecological Modelling</w:t>
+      </w:r>
+      <w:r>
+        <w:t xml:space="preserve">,</w:t>
+      </w:r>
+      <w:r>
+        <w:t xml:space="preserve"> </w:t>
+      </w:r>
+      <w:r>
+        <w:rPr>
+          <w:i/>
+        </w:rPr>
+        <w:t xml:space="preserve">157</w:t>
+      </w:r>
+      <w:r>
+        <w:t xml:space="preserve">(2-3), 89–100.</w:t>
+      </w:r>
+    </w:p>
+    <w:p>
+      <w:pPr>
+        <w:pStyle w:val="Bibliography"/>
+      </w:pPr>
+      <w:r>
         <w:t xml:space="preserve">Guisan, A., Tingley, R., Baumgartner, J. B., Naujokaitis-Lewis, I., Sutcliffe, P. R., Tulloch, A. I. T., Regan, T. J., et al. (2013). Predicting species distributions for conservation decisions.</w:t>
       </w:r>
       <w:r>
@@ -7178,6 +6832,46 @@
         <w:pStyle w:val="Bibliography"/>
       </w:pPr>
       <w:r>
+        <w:t xml:space="preserve">Hastie, S. M. D. from mda mars by T., &amp; wrapper, R. T. U. A. M. F. utilities with T. L. leaps. (2016).</w:t>
+      </w:r>
+      <w:r>
+        <w:t xml:space="preserve"> </w:t>
+      </w:r>
+      <w:r>
+        <w:rPr>
+          <w:i/>
+        </w:rPr>
+        <w:t xml:space="preserve">earth: Multivariate Adaptive Regression Splines</w:t>
+      </w:r>
+      <w:r>
+        <w:t xml:space="preserve">.</w:t>
+      </w:r>
+    </w:p>
+    <w:p>
+      <w:pPr>
+        <w:pStyle w:val="Bibliography"/>
+      </w:pPr>
+      <w:r>
+        <w:t xml:space="preserve">Hastie, T. (2015).</w:t>
+      </w:r>
+      <w:r>
+        <w:t xml:space="preserve"> </w:t>
+      </w:r>
+      <w:r>
+        <w:rPr>
+          <w:i/>
+        </w:rPr>
+        <w:t xml:space="preserve">gam: Generalized Additive Models</w:t>
+      </w:r>
+      <w:r>
+        <w:t xml:space="preserve">.</w:t>
+      </w:r>
+    </w:p>
+    <w:p>
+      <w:pPr>
+        <w:pStyle w:val="Bibliography"/>
+      </w:pPr>
+      <w:r>
         <w:t xml:space="preserve">Hastie, T., Tibshirani, R., &amp; Friedman, J. (2009). The Elements of Statistical Learning: Data Mining, Inference, and Prediction, Second Edition.</w:t>
       </w:r>
       <w:r>
@@ -7233,6 +6927,14 @@
         <w:pStyle w:val="Bibliography"/>
       </w:pPr>
       <w:r>
+        <w:t xml:space="preserve">Hijmans, R. J., Phillips, S., Leathwick, J., &amp; Elith, J. (2012). dismo: Species distribution modeling. R package version 0.6-3. R Foundation for Statistical Computing, Vienna, Austria.</w:t>
+      </w:r>
+    </w:p>
+    <w:p>
+      <w:pPr>
+        <w:pStyle w:val="Bibliography"/>
+      </w:pPr>
+      <w:r>
         <w:t xml:space="preserve">Hsu, C.-H., Lin, C.-Y., Ouyang, M., &amp; Guo, Y. K. (2013). Biocloud: Cloud Computing for Biological, Genomics, and Drug Design.</w:t>
       </w:r>
       <w:r>
@@ -7595,6 +7297,70 @@
         <w:pStyle w:val="Bibliography"/>
       </w:pPr>
       <w:r>
+        <w:t xml:space="preserve">Leathwick, J. R., Elith, J., &amp; Hastie, T. (2006). Comparative performance of generalized additive models and multivariate adaptive regression splines for statistical modelling of species distributions.</w:t>
+      </w:r>
+      <w:r>
+        <w:t xml:space="preserve"> </w:t>
+      </w:r>
+      <w:r>
+        <w:rPr>
+          <w:i/>
+        </w:rPr>
+        <w:t xml:space="preserve">Ecological Modelling</w:t>
+      </w:r>
+      <w:r>
+        <w:t xml:space="preserve">,</w:t>
+      </w:r>
+      <w:r>
+        <w:t xml:space="preserve"> </w:t>
+      </w:r>
+      <w:r>
+        <w:rPr>
+          <w:i/>
+        </w:rPr>
+        <w:t xml:space="preserve">199</w:t>
+      </w:r>
+      <w:r>
+        <w:t xml:space="preserve">(2), 188–196.</w:t>
+      </w:r>
+    </w:p>
+    <w:p>
+      <w:pPr>
+        <w:pStyle w:val="Bibliography"/>
+      </w:pPr>
+      <w:r>
+        <w:t xml:space="preserve">Liaw, A., &amp; Wiener, M. (2002). Classification and Regression by randomForest.</w:t>
+      </w:r>
+      <w:r>
+        <w:t xml:space="preserve"> </w:t>
+      </w:r>
+      <w:r>
+        <w:rPr>
+          <w:i/>
+        </w:rPr>
+        <w:t xml:space="preserve">R News</w:t>
+      </w:r>
+      <w:r>
+        <w:t xml:space="preserve">,</w:t>
+      </w:r>
+      <w:r>
+        <w:t xml:space="preserve"> </w:t>
+      </w:r>
+      <w:r>
+        <w:rPr>
+          <w:i/>
+        </w:rPr>
+        <w:t xml:space="preserve">2</w:t>
+      </w:r>
+      <w:r>
+        <w:t xml:space="preserve">(3), 18–22.</w:t>
+      </w:r>
+    </w:p>
+    <w:p>
+      <w:pPr>
+        <w:pStyle w:val="Bibliography"/>
+      </w:pPr>
+      <w:r>
         <w:t xml:space="preserve">Lilja, D. (2009).</w:t>
       </w:r>
       <w:r>
@@ -7615,6 +7381,90 @@
         <w:pStyle w:val="Bibliography"/>
       </w:pPr>
       <w:r>
+        <w:t xml:space="preserve">Lobo, J. M., Jiménez-Valverde, A., &amp; Real, R. (2008). AUC: a misleading measure of the performance of predictive distribution models.</w:t>
+      </w:r>
+      <w:r>
+        <w:t xml:space="preserve"> </w:t>
+      </w:r>
+      <w:r>
+        <w:rPr>
+          <w:i/>
+        </w:rPr>
+        <w:t xml:space="preserve">Global Ecology and Biogeography</w:t>
+      </w:r>
+      <w:r>
+        <w:t xml:space="preserve">,</w:t>
+      </w:r>
+      <w:r>
+        <w:t xml:space="preserve"> </w:t>
+      </w:r>
+      <w:r>
+        <w:rPr>
+          <w:i/>
+        </w:rPr>
+        <w:t xml:space="preserve">17</w:t>
+      </w:r>
+      <w:r>
+        <w:t xml:space="preserve">(2), 145–151.</w:t>
+      </w:r>
+    </w:p>
+    <w:p>
+      <w:pPr>
+        <w:pStyle w:val="Bibliography"/>
+      </w:pPr>
+      <w:r>
+        <w:t xml:space="preserve">Lorenz, D. J., Nieto-Lugilde, D., Blois, J. L., Fitzpatrick, M. C., &amp; Williams, J. W. (2016). Downscaled and debiased climate simulations for North America from 21,000 years ago to 2100AD.</w:t>
+      </w:r>
+      <w:r>
+        <w:t xml:space="preserve"> </w:t>
+      </w:r>
+      <w:r>
+        <w:rPr>
+          <w:i/>
+        </w:rPr>
+        <w:t xml:space="preserve">Scientific Data</w:t>
+      </w:r>
+      <w:r>
+        <w:t xml:space="preserve">,</w:t>
+      </w:r>
+      <w:r>
+        <w:t xml:space="preserve"> </w:t>
+      </w:r>
+      <w:r>
+        <w:rPr>
+          <w:i/>
+        </w:rPr>
+        <w:t xml:space="preserve">3</w:t>
+      </w:r>
+      <w:r>
+        <w:t xml:space="preserve">, 160048–19.</w:t>
+      </w:r>
+    </w:p>
+    <w:p>
+      <w:pPr>
+        <w:pStyle w:val="Bibliography"/>
+      </w:pPr>
+      <w:r>
+        <w:t xml:space="preserve">Lorenz, D. J., Nieto-Lugilde, D., Blois, J. L., Fitzpatrick, M. C., &amp; Williams, J. W. (2016).</w:t>
+      </w:r>
+      <w:r>
+        <w:t xml:space="preserve"> </w:t>
+      </w:r>
+      <w:r>
+        <w:rPr>
+          <w:i/>
+        </w:rPr>
+        <w:t xml:space="preserve">Data from: Downscaled and debiased climate simulations for North America from 21,000 years ago to 2100AD</w:t>
+      </w:r>
+      <w:r>
+        <w:t xml:space="preserve">.</w:t>
+      </w:r>
+    </w:p>
+    <w:p>
+      <w:pPr>
+        <w:pStyle w:val="Bibliography"/>
+      </w:pPr>
+      <w:r>
         <w:t xml:space="preserve">Maguire, K. C., Nieto-Lugilde, D., Fitzpatrick, M. C., Williams, J. W., &amp; Blois, J. L. (2015). Modeling Species and Community Responses to Past, Present, and Future Episodes of Climatic and Ecological Change.</w:t>
       </w:r>
       <w:r>
@@ -7815,6 +7665,70 @@
         <w:pStyle w:val="Bibliography"/>
       </w:pPr>
       <w:r>
+        <w:t xml:space="preserve">Natekin, A. (2013). Gradient boosting machines, a tutorial.</w:t>
+      </w:r>
+      <w:r>
+        <w:t xml:space="preserve"> </w:t>
+      </w:r>
+      <w:r>
+        <w:rPr>
+          <w:i/>
+        </w:rPr>
+        <w:t xml:space="preserve">Frontiers in Neurorobotics</w:t>
+      </w:r>
+      <w:r>
+        <w:t xml:space="preserve">,</w:t>
+      </w:r>
+      <w:r>
+        <w:t xml:space="preserve"> </w:t>
+      </w:r>
+      <w:r>
+        <w:rPr>
+          <w:i/>
+        </w:rPr>
+        <w:t xml:space="preserve">7</w:t>
+      </w:r>
+      <w:r>
+        <w:t xml:space="preserve">, 1–21.</w:t>
+      </w:r>
+    </w:p>
+    <w:p>
+      <w:pPr>
+        <w:pStyle w:val="Bibliography"/>
+      </w:pPr>
+      <w:r>
+        <w:t xml:space="preserve">Nieto-Lugilde, D., Maguire, K. C., Blois, J. L., Williams, J. W., &amp; Fitzpatrick, M. C. (2015). Close agreement between pollen-based and forest inventory-based models of vegetation turnover.</w:t>
+      </w:r>
+      <w:r>
+        <w:t xml:space="preserve"> </w:t>
+      </w:r>
+      <w:r>
+        <w:rPr>
+          <w:i/>
+        </w:rPr>
+        <w:t xml:space="preserve">Global Ecology and Biogeography</w:t>
+      </w:r>
+      <w:r>
+        <w:t xml:space="preserve">,</w:t>
+      </w:r>
+      <w:r>
+        <w:t xml:space="preserve"> </w:t>
+      </w:r>
+      <w:r>
+        <w:rPr>
+          <w:i/>
+        </w:rPr>
+        <w:t xml:space="preserve">24</w:t>
+      </w:r>
+      <w:r>
+        <w:t xml:space="preserve">(8), 905–916.</w:t>
+      </w:r>
+    </w:p>
+    <w:p>
+      <w:pPr>
+        <w:pStyle w:val="Bibliography"/>
+      </w:pPr>
+      <w:r>
         <w:t xml:space="preserve">Nogués-Bravo, D. (2009a). Predicting the past distribution of species climatic niches.</w:t>
       </w:r>
       <w:r>
@@ -7951,6 +7865,61 @@
         <w:pStyle w:val="Bibliography"/>
       </w:pPr>
       <w:r>
+        <w:t xml:space="preserve">O</w:t>
+      </w:r>
+      <w:r>
+        <w:t xml:space="preserve">brien, R. M. (2007). A Caution Regarding Rules of Thumb for Variance Inflation Factors.</w:t>
+      </w:r>
+      <w:r>
+        <w:t xml:space="preserve"> </w:t>
+      </w:r>
+      <w:r>
+        <w:rPr>
+          <w:i/>
+        </w:rPr>
+        <w:t xml:space="preserve">Quality &amp; Quantity</w:t>
+      </w:r>
+      <w:r>
+        <w:t xml:space="preserve">,</w:t>
+      </w:r>
+      <w:r>
+        <w:t xml:space="preserve"> </w:t>
+      </w:r>
+      <w:r>
+        <w:rPr>
+          <w:i/>
+        </w:rPr>
+        <w:t xml:space="preserve">41</w:t>
+      </w:r>
+      <w:r>
+        <w:t xml:space="preserve">(5), 673–690.</w:t>
+      </w:r>
+    </w:p>
+    <w:p>
+      <w:pPr>
+        <w:pStyle w:val="Bibliography"/>
+      </w:pPr>
+      <w:r>
+        <w:t xml:space="preserve">O’Donnell, M. S., &amp; Ignizio, D. A. (2012). Bioclimatic predictors for supporting ecological applications in the conterminous United States.</w:t>
+      </w:r>
+      <w:r>
+        <w:t xml:space="preserve"> </w:t>
+      </w:r>
+      <w:r>
+        <w:rPr>
+          <w:i/>
+        </w:rPr>
+        <w:t xml:space="preserve">US Geological Survey Data Series</w:t>
+      </w:r>
+      <w:r>
+        <w:t xml:space="preserve">.</w:t>
+      </w:r>
+    </w:p>
+    <w:p>
+      <w:pPr>
+        <w:pStyle w:val="Bibliography"/>
+      </w:pPr>
+      <w:r>
         <w:t xml:space="preserve">Pearman, P. B., Guisan, A., Broennimann, O., &amp; Randin, C. F. (2008). Niche dynamics in space and time.</w:t>
       </w:r>
       <w:r>
@@ -8079,6 +8048,78 @@
         <w:pStyle w:val="Bibliography"/>
       </w:pPr>
       <w:r>
+        <w:t xml:space="preserve">R Core Team. (2016).</w:t>
+      </w:r>
+      <w:r>
+        <w:t xml:space="preserve"> </w:t>
+      </w:r>
+      <w:r>
+        <w:rPr>
+          <w:i/>
+        </w:rPr>
+        <w:t xml:space="preserve">R: A Language and Environment for Statistical Computing</w:t>
+      </w:r>
+      <w:r>
+        <w:t xml:space="preserve">. Vienna, Austria: R Foundation for Statistical Computing.</w:t>
+      </w:r>
+    </w:p>
+    <w:p>
+      <w:pPr>
+        <w:pStyle w:val="Bibliography"/>
+      </w:pPr>
+      <w:r>
+        <w:t xml:space="preserve">Riahi, K., Rao, S., Krey, V., Cho, C., Chirkov, V., Fischer, G., Kindermann, G., et al. (2011). RCP 8.5A scenario of comparatively high greenhouse gas emissions.</w:t>
+      </w:r>
+      <w:r>
+        <w:t xml:space="preserve"> </w:t>
+      </w:r>
+      <w:r>
+        <w:rPr>
+          <w:i/>
+        </w:rPr>
+        <w:t xml:space="preserve">Climatic Change</w:t>
+      </w:r>
+      <w:r>
+        <w:t xml:space="preserve">,</w:t>
+      </w:r>
+      <w:r>
+        <w:t xml:space="preserve"> </w:t>
+      </w:r>
+      <w:r>
+        <w:rPr>
+          <w:i/>
+        </w:rPr>
+        <w:t xml:space="preserve">109</w:t>
+      </w:r>
+      <w:r>
+        <w:t xml:space="preserve">(1-2), 33–57.</w:t>
+      </w:r>
+    </w:p>
+    <w:p>
+      <w:pPr>
+        <w:pStyle w:val="Bibliography"/>
+      </w:pPr>
+      <w:r>
+        <w:t xml:space="preserve">Ridgeway, G. (2006).</w:t>
+      </w:r>
+      <w:r>
+        <w:t xml:space="preserve"> </w:t>
+      </w:r>
+      <w:r>
+        <w:rPr>
+          <w:i/>
+        </w:rPr>
+        <w:t xml:space="preserve">gbm: Generalized boosted regression models</w:t>
+      </w:r>
+      <w:r>
+        <w:t xml:space="preserve">. R package version.</w:t>
+      </w:r>
+    </w:p>
+    <w:p>
+      <w:pPr>
+        <w:pStyle w:val="Bibliography"/>
+      </w:pPr>
+      <w:r>
         <w:t xml:space="preserve">Rosson, M. B. (2002). Scenario-Based Design. In J. Jacko &amp; A. Sears (Eds.),</w:t>
       </w:r>
       <w:r>
@@ -8788,6 +8829,38 @@
       </w:r>
       <w:r>
         <w:t xml:space="preserve">(14), 5498–5503.</w:t>
+      </w:r>
+    </w:p>
+    <w:p>
+      <w:pPr>
+        <w:pStyle w:val="Bibliography"/>
+      </w:pPr>
+      <w:r>
+        <w:t xml:space="preserve">Yee, T. W., &amp; Mitchell, N. D. (1991). Generalized additive models in plant ecology.</w:t>
+      </w:r>
+      <w:r>
+        <w:t xml:space="preserve"> </w:t>
+      </w:r>
+      <w:r>
+        <w:rPr>
+          <w:i/>
+        </w:rPr>
+        <w:t xml:space="preserve">Journal of vegetation science</w:t>
+      </w:r>
+      <w:r>
+        <w:t xml:space="preserve">,</w:t>
+      </w:r>
+      <w:r>
+        <w:t xml:space="preserve"> </w:t>
+      </w:r>
+      <w:r>
+        <w:rPr>
+          <w:i/>
+        </w:rPr>
+        <w:t xml:space="preserve">2</w:t>
+      </w:r>
+      <w:r>
+        <w:t xml:space="preserve">(5), 587–602.</w:t>
       </w:r>
     </w:p>
     <w:sectPr/>
@@ -8898,7 +8971,7 @@
     </w:lvl>
   </w:abstractNum>
   <w:abstractNum w:abstractNumId="990">
-    <w:nsid w:val="69f2f97c"/>
+    <w:nsid w:val="e729729c"/>
     <w:multiLevelType w:val="multilevel"/>
     <w:lvl w:ilvl="0">
       <w:numFmt w:val="bullet"/>
@@ -8979,7 +9052,7 @@
     </w:lvl>
   </w:abstractNum>
   <w:abstractNum w:abstractNumId="99412">
-    <w:nsid w:val="1c6a702e"/>
+    <w:nsid w:val="157b4f53"/>
     <w:multiLevelType w:val="multilevel"/>
     <w:lvl w:ilvl="0">
       <w:start w:val="2"/>
@@ -9067,7 +9140,7 @@
     </w:lvl>
   </w:abstractNum>
   <w:abstractNum w:abstractNumId="991">
-    <w:nsid w:val="eb950d9b"/>
+    <w:nsid w:val="b4c7fd43"/>
     <w:multiLevelType w:val="multilevel"/>
     <w:lvl w:ilvl="0">
       <w:numFmt w:val="bullet"/>
@@ -9148,7 +9221,7 @@
     </w:lvl>
   </w:abstractNum>
   <w:abstractNum w:abstractNumId="99511">
-    <w:nsid w:val="3f2ebdf3"/>
+    <w:nsid w:val="74fa1a66"/>
     <w:multiLevelType w:val="multilevel"/>
     <w:lvl w:ilvl="0">
       <w:start w:val="1"/>
@@ -9236,7 +9309,7 @@
     </w:lvl>
   </w:abstractNum>
   <w:abstractNum w:abstractNumId="99711">
-    <w:nsid w:val="ba88d4ea"/>
+    <w:nsid w:val="fe2ac493"/>
     <w:multiLevelType w:val="multilevel"/>
     <w:lvl w:ilvl="0">
       <w:start w:val="1"/>
@@ -9324,7 +9397,7 @@
     </w:lvl>
   </w:abstractNum>
   <w:abstractNum w:abstractNumId="99413">
-    <w:nsid w:val="580c0caf"/>
+    <w:nsid w:val="645857a4"/>
     <w:multiLevelType w:val="multilevel"/>
     <w:lvl w:ilvl="0">
       <w:start w:val="3"/>
@@ -9412,7 +9485,7 @@
     </w:lvl>
   </w:abstractNum>
   <w:abstractNum w:abstractNumId="99411">
-    <w:nsid w:val="599b31d3"/>
+    <w:nsid w:val="37aac6ab"/>
     <w:multiLevelType w:val="multilevel"/>
     <w:lvl w:ilvl="0">
       <w:start w:val="1"/>
@@ -9500,7 +9573,7 @@
     </w:lvl>
   </w:abstractNum>
   <w:abstractNum w:abstractNumId="99414">
-    <w:nsid w:val="93c6b08a"/>
+    <w:nsid w:val="86eeeb88"/>
     <w:multiLevelType w:val="multilevel"/>
     <w:lvl w:ilvl="0">
       <w:start w:val="4"/>
@@ -9588,7 +9661,7 @@
     </w:lvl>
   </w:abstractNum>
   <w:abstractNum w:abstractNumId="99712">
-    <w:nsid w:val="a9ee5009"/>
+    <w:nsid w:val="9933a91d"/>
     <w:multiLevelType w:val="multilevel"/>
     <w:lvl w:ilvl="0">
       <w:start w:val="2"/>
@@ -9676,7 +9749,7 @@
     </w:lvl>
   </w:abstractNum>
   <w:abstractNum w:abstractNumId="99713">
-    <w:nsid w:val="6ae1de18"/>
+    <w:nsid w:val="46fd0035"/>
     <w:multiLevelType w:val="multilevel"/>
     <w:lvl w:ilvl="0">
       <w:start w:val="3"/>
@@ -9753,182 +9826,6 @@
     <w:lvl w:ilvl="6">
       <w:start w:val="3"/>
       <w:numFmt w:val="lowerLetter"/>
-      <w:lvlText w:val="%7."/>
-      <w:lvlJc w:val="left"/>
-      <w:pPr>
-        <w:tabs>
-          <w:tab w:val="num" w:pos="4320"/>
-        </w:tabs>
-        <w:ind w:left="4800" w:hanging="480"/>
-      </w:pPr>
-    </w:lvl>
-  </w:abstractNum>
-  <w:abstractNum w:abstractNumId="99416">
-    <w:nsid w:val="f133b8b9"/>
-    <w:multiLevelType w:val="multilevel"/>
-    <w:lvl w:ilvl="0">
-      <w:start w:val="6"/>
-      <w:numFmt w:val="decimal"/>
-      <w:lvlText w:val="%1."/>
-      <w:lvlJc w:val="left"/>
-      <w:pPr>
-        <w:tabs>
-          <w:tab w:val="num" w:pos="0"/>
-        </w:tabs>
-        <w:ind w:left="480" w:hanging="480"/>
-      </w:pPr>
-    </w:lvl>
-    <w:lvl w:ilvl="1">
-      <w:start w:val="6"/>
-      <w:numFmt w:val="decimal"/>
-      <w:lvlText w:val="%2."/>
-      <w:lvlJc w:val="left"/>
-      <w:pPr>
-        <w:tabs>
-          <w:tab w:val="num" w:pos="720"/>
-        </w:tabs>
-        <w:ind w:left="1200" w:hanging="480"/>
-      </w:pPr>
-    </w:lvl>
-    <w:lvl w:ilvl="2">
-      <w:start w:val="6"/>
-      <w:numFmt w:val="decimal"/>
-      <w:lvlText w:val="%3."/>
-      <w:lvlJc w:val="left"/>
-      <w:pPr>
-        <w:tabs>
-          <w:tab w:val="num" w:pos="1440"/>
-        </w:tabs>
-        <w:ind w:left="1920" w:hanging="480"/>
-      </w:pPr>
-    </w:lvl>
-    <w:lvl w:ilvl="3">
-      <w:start w:val="6"/>
-      <w:numFmt w:val="decimal"/>
-      <w:lvlText w:val="%4."/>
-      <w:lvlJc w:val="left"/>
-      <w:pPr>
-        <w:tabs>
-          <w:tab w:val="num" w:pos="2160"/>
-        </w:tabs>
-        <w:ind w:left="2640" w:hanging="480"/>
-      </w:pPr>
-    </w:lvl>
-    <w:lvl w:ilvl="4">
-      <w:start w:val="6"/>
-      <w:numFmt w:val="decimal"/>
-      <w:lvlText w:val="%5."/>
-      <w:lvlJc w:val="left"/>
-      <w:pPr>
-        <w:tabs>
-          <w:tab w:val="num" w:pos="2880"/>
-        </w:tabs>
-        <w:ind w:left="3360" w:hanging="480"/>
-      </w:pPr>
-    </w:lvl>
-    <w:lvl w:ilvl="5">
-      <w:start w:val="6"/>
-      <w:numFmt w:val="decimal"/>
-      <w:lvlText w:val="%6."/>
-      <w:lvlJc w:val="left"/>
-      <w:pPr>
-        <w:tabs>
-          <w:tab w:val="num" w:pos="3600"/>
-        </w:tabs>
-        <w:ind w:left="4080" w:hanging="480"/>
-      </w:pPr>
-    </w:lvl>
-    <w:lvl w:ilvl="6">
-      <w:start w:val="6"/>
-      <w:numFmt w:val="decimal"/>
-      <w:lvlText w:val="%7."/>
-      <w:lvlJc w:val="left"/>
-      <w:pPr>
-        <w:tabs>
-          <w:tab w:val="num" w:pos="4320"/>
-        </w:tabs>
-        <w:ind w:left="4800" w:hanging="480"/>
-      </w:pPr>
-    </w:lvl>
-  </w:abstractNum>
-  <w:abstractNum w:abstractNumId="99417">
-    <w:nsid w:val="594e8fef"/>
-    <w:multiLevelType w:val="multilevel"/>
-    <w:lvl w:ilvl="0">
-      <w:start w:val="7"/>
-      <w:numFmt w:val="decimal"/>
-      <w:lvlText w:val="%1."/>
-      <w:lvlJc w:val="left"/>
-      <w:pPr>
-        <w:tabs>
-          <w:tab w:val="num" w:pos="0"/>
-        </w:tabs>
-        <w:ind w:left="480" w:hanging="480"/>
-      </w:pPr>
-    </w:lvl>
-    <w:lvl w:ilvl="1">
-      <w:start w:val="7"/>
-      <w:numFmt w:val="decimal"/>
-      <w:lvlText w:val="%2."/>
-      <w:lvlJc w:val="left"/>
-      <w:pPr>
-        <w:tabs>
-          <w:tab w:val="num" w:pos="720"/>
-        </w:tabs>
-        <w:ind w:left="1200" w:hanging="480"/>
-      </w:pPr>
-    </w:lvl>
-    <w:lvl w:ilvl="2">
-      <w:start w:val="7"/>
-      <w:numFmt w:val="decimal"/>
-      <w:lvlText w:val="%3."/>
-      <w:lvlJc w:val="left"/>
-      <w:pPr>
-        <w:tabs>
-          <w:tab w:val="num" w:pos="1440"/>
-        </w:tabs>
-        <w:ind w:left="1920" w:hanging="480"/>
-      </w:pPr>
-    </w:lvl>
-    <w:lvl w:ilvl="3">
-      <w:start w:val="7"/>
-      <w:numFmt w:val="decimal"/>
-      <w:lvlText w:val="%4."/>
-      <w:lvlJc w:val="left"/>
-      <w:pPr>
-        <w:tabs>
-          <w:tab w:val="num" w:pos="2160"/>
-        </w:tabs>
-        <w:ind w:left="2640" w:hanging="480"/>
-      </w:pPr>
-    </w:lvl>
-    <w:lvl w:ilvl="4">
-      <w:start w:val="7"/>
-      <w:numFmt w:val="decimal"/>
-      <w:lvlText w:val="%5."/>
-      <w:lvlJc w:val="left"/>
-      <w:pPr>
-        <w:tabs>
-          <w:tab w:val="num" w:pos="2880"/>
-        </w:tabs>
-        <w:ind w:left="3360" w:hanging="480"/>
-      </w:pPr>
-    </w:lvl>
-    <w:lvl w:ilvl="5">
-      <w:start w:val="7"/>
-      <w:numFmt w:val="decimal"/>
-      <w:lvlText w:val="%6."/>
-      <w:lvlJc w:val="left"/>
-      <w:pPr>
-        <w:tabs>
-          <w:tab w:val="num" w:pos="3600"/>
-        </w:tabs>
-        <w:ind w:left="4080" w:hanging="480"/>
-      </w:pPr>
-    </w:lvl>
-    <w:lvl w:ilvl="6">
-      <w:start w:val="7"/>
-      <w:numFmt w:val="decimal"/>
       <w:lvlText w:val="%7."/>
       <w:lvlJc w:val="left"/>
       <w:pPr>
@@ -10192,33 +10089,6 @@
     </w:lvlOverride>
   </w:num>
   <w:num w:numId="1013">
-    <w:abstractNumId w:val="99414"/>
-    <w:lvlOverride w:ilvl="0">
-      <w:startOverride w:val="4"/>
-    </w:lvlOverride>
-    <w:lvlOverride w:ilvl="1">
-      <w:startOverride w:val="4"/>
-    </w:lvlOverride>
-    <w:lvlOverride w:ilvl="2">
-      <w:startOverride w:val="4"/>
-    </w:lvlOverride>
-    <w:lvlOverride w:ilvl="3">
-      <w:startOverride w:val="4"/>
-    </w:lvlOverride>
-    <w:lvlOverride w:ilvl="4">
-      <w:startOverride w:val="4"/>
-    </w:lvlOverride>
-    <w:lvlOverride w:ilvl="5">
-      <w:startOverride w:val="4"/>
-    </w:lvlOverride>
-    <w:lvlOverride w:ilvl="6">
-      <w:startOverride w:val="4"/>
-    </w:lvlOverride>
-  </w:num>
-  <w:num w:numId="1014">
-    <w:abstractNumId w:val="991"/>
-  </w:num>
-  <w:num w:numId="1015">
     <w:abstractNumId w:val="99411"/>
     <w:lvlOverride w:ilvl="0">
       <w:startOverride w:val="1"/>
@@ -10241,405 +10111,6 @@
     <w:lvlOverride w:ilvl="6">
       <w:startOverride w:val="1"/>
     </w:lvlOverride>
-  </w:num>
-  <w:num w:numId="1016">
-    <w:abstractNumId w:val="991"/>
-  </w:num>
-  <w:num w:numId="1017">
-    <w:abstractNumId w:val="991"/>
-  </w:num>
-  <w:num w:numId="1018">
-    <w:abstractNumId w:val="991"/>
-  </w:num>
-  <w:num w:numId="1019">
-    <w:abstractNumId w:val="991"/>
-  </w:num>
-  <w:num w:numId="1020">
-    <w:abstractNumId w:val="991"/>
-  </w:num>
-  <w:num w:numId="1021">
-    <w:abstractNumId w:val="991"/>
-  </w:num>
-  <w:num w:numId="1022">
-    <w:abstractNumId w:val="991"/>
-  </w:num>
-  <w:num w:numId="1023">
-    <w:abstractNumId w:val="99411"/>
-    <w:lvlOverride w:ilvl="0">
-      <w:startOverride w:val="1"/>
-    </w:lvlOverride>
-    <w:lvlOverride w:ilvl="1">
-      <w:startOverride w:val="1"/>
-    </w:lvlOverride>
-    <w:lvlOverride w:ilvl="2">
-      <w:startOverride w:val="1"/>
-    </w:lvlOverride>
-    <w:lvlOverride w:ilvl="3">
-      <w:startOverride w:val="1"/>
-    </w:lvlOverride>
-    <w:lvlOverride w:ilvl="4">
-      <w:startOverride w:val="1"/>
-    </w:lvlOverride>
-    <w:lvlOverride w:ilvl="5">
-      <w:startOverride w:val="1"/>
-    </w:lvlOverride>
-    <w:lvlOverride w:ilvl="6">
-      <w:startOverride w:val="1"/>
-    </w:lvlOverride>
-  </w:num>
-  <w:num w:numId="1024">
-    <w:abstractNumId w:val="991"/>
-  </w:num>
-  <w:num w:numId="1025">
-    <w:abstractNumId w:val="99412"/>
-    <w:lvlOverride w:ilvl="0">
-      <w:startOverride w:val="2"/>
-    </w:lvlOverride>
-    <w:lvlOverride w:ilvl="1">
-      <w:startOverride w:val="2"/>
-    </w:lvlOverride>
-    <w:lvlOverride w:ilvl="2">
-      <w:startOverride w:val="2"/>
-    </w:lvlOverride>
-    <w:lvlOverride w:ilvl="3">
-      <w:startOverride w:val="2"/>
-    </w:lvlOverride>
-    <w:lvlOverride w:ilvl="4">
-      <w:startOverride w:val="2"/>
-    </w:lvlOverride>
-    <w:lvlOverride w:ilvl="5">
-      <w:startOverride w:val="2"/>
-    </w:lvlOverride>
-    <w:lvlOverride w:ilvl="6">
-      <w:startOverride w:val="2"/>
-    </w:lvlOverride>
-  </w:num>
-  <w:num w:numId="1026">
-    <w:abstractNumId w:val="991"/>
-  </w:num>
-  <w:num w:numId="1027">
-    <w:abstractNumId w:val="99413"/>
-    <w:lvlOverride w:ilvl="0">
-      <w:startOverride w:val="3"/>
-    </w:lvlOverride>
-    <w:lvlOverride w:ilvl="1">
-      <w:startOverride w:val="3"/>
-    </w:lvlOverride>
-    <w:lvlOverride w:ilvl="2">
-      <w:startOverride w:val="3"/>
-    </w:lvlOverride>
-    <w:lvlOverride w:ilvl="3">
-      <w:startOverride w:val="3"/>
-    </w:lvlOverride>
-    <w:lvlOverride w:ilvl="4">
-      <w:startOverride w:val="3"/>
-    </w:lvlOverride>
-    <w:lvlOverride w:ilvl="5">
-      <w:startOverride w:val="3"/>
-    </w:lvlOverride>
-    <w:lvlOverride w:ilvl="6">
-      <w:startOverride w:val="3"/>
-    </w:lvlOverride>
-  </w:num>
-  <w:num w:numId="1028">
-    <w:abstractNumId w:val="991"/>
-  </w:num>
-  <w:num w:numId="1029">
-    <w:abstractNumId w:val="991"/>
-  </w:num>
-  <w:num w:numId="1030">
-    <w:abstractNumId w:val="99416"/>
-    <w:lvlOverride w:ilvl="0">
-      <w:startOverride w:val="6"/>
-    </w:lvlOverride>
-    <w:lvlOverride w:ilvl="1">
-      <w:startOverride w:val="6"/>
-    </w:lvlOverride>
-    <w:lvlOverride w:ilvl="2">
-      <w:startOverride w:val="6"/>
-    </w:lvlOverride>
-    <w:lvlOverride w:ilvl="3">
-      <w:startOverride w:val="6"/>
-    </w:lvlOverride>
-    <w:lvlOverride w:ilvl="4">
-      <w:startOverride w:val="6"/>
-    </w:lvlOverride>
-    <w:lvlOverride w:ilvl="5">
-      <w:startOverride w:val="6"/>
-    </w:lvlOverride>
-    <w:lvlOverride w:ilvl="6">
-      <w:startOverride w:val="6"/>
-    </w:lvlOverride>
-  </w:num>
-  <w:num w:numId="1031">
-    <w:abstractNumId w:val="991"/>
-  </w:num>
-  <w:num w:numId="1032">
-    <w:abstractNumId w:val="99417"/>
-    <w:lvlOverride w:ilvl="0">
-      <w:startOverride w:val="7"/>
-    </w:lvlOverride>
-    <w:lvlOverride w:ilvl="1">
-      <w:startOverride w:val="7"/>
-    </w:lvlOverride>
-    <w:lvlOverride w:ilvl="2">
-      <w:startOverride w:val="7"/>
-    </w:lvlOverride>
-    <w:lvlOverride w:ilvl="3">
-      <w:startOverride w:val="7"/>
-    </w:lvlOverride>
-    <w:lvlOverride w:ilvl="4">
-      <w:startOverride w:val="7"/>
-    </w:lvlOverride>
-    <w:lvlOverride w:ilvl="5">
-      <w:startOverride w:val="7"/>
-    </w:lvlOverride>
-    <w:lvlOverride w:ilvl="6">
-      <w:startOverride w:val="7"/>
-    </w:lvlOverride>
-  </w:num>
-  <w:num w:numId="1033">
-    <w:abstractNumId w:val="99411"/>
-    <w:lvlOverride w:ilvl="0">
-      <w:startOverride w:val="1"/>
-    </w:lvlOverride>
-    <w:lvlOverride w:ilvl="1">
-      <w:startOverride w:val="1"/>
-    </w:lvlOverride>
-    <w:lvlOverride w:ilvl="2">
-      <w:startOverride w:val="1"/>
-    </w:lvlOverride>
-    <w:lvlOverride w:ilvl="3">
-      <w:startOverride w:val="1"/>
-    </w:lvlOverride>
-    <w:lvlOverride w:ilvl="4">
-      <w:startOverride w:val="1"/>
-    </w:lvlOverride>
-    <w:lvlOverride w:ilvl="5">
-      <w:startOverride w:val="1"/>
-    </w:lvlOverride>
-    <w:lvlOverride w:ilvl="6">
-      <w:startOverride w:val="1"/>
-    </w:lvlOverride>
-  </w:num>
-  <w:num w:numId="1034">
-    <w:abstractNumId w:val="991"/>
-  </w:num>
-  <w:num w:numId="1035">
-    <w:abstractNumId w:val="99412"/>
-    <w:lvlOverride w:ilvl="0">
-      <w:startOverride w:val="2"/>
-    </w:lvlOverride>
-    <w:lvlOverride w:ilvl="1">
-      <w:startOverride w:val="2"/>
-    </w:lvlOverride>
-    <w:lvlOverride w:ilvl="2">
-      <w:startOverride w:val="2"/>
-    </w:lvlOverride>
-    <w:lvlOverride w:ilvl="3">
-      <w:startOverride w:val="2"/>
-    </w:lvlOverride>
-    <w:lvlOverride w:ilvl="4">
-      <w:startOverride w:val="2"/>
-    </w:lvlOverride>
-    <w:lvlOverride w:ilvl="5">
-      <w:startOverride w:val="2"/>
-    </w:lvlOverride>
-    <w:lvlOverride w:ilvl="6">
-      <w:startOverride w:val="2"/>
-    </w:lvlOverride>
-  </w:num>
-  <w:num w:numId="1036">
-    <w:abstractNumId w:val="991"/>
-  </w:num>
-  <w:num w:numId="1037">
-    <w:abstractNumId w:val="99413"/>
-    <w:lvlOverride w:ilvl="0">
-      <w:startOverride w:val="3"/>
-    </w:lvlOverride>
-    <w:lvlOverride w:ilvl="1">
-      <w:startOverride w:val="3"/>
-    </w:lvlOverride>
-    <w:lvlOverride w:ilvl="2">
-      <w:startOverride w:val="3"/>
-    </w:lvlOverride>
-    <w:lvlOverride w:ilvl="3">
-      <w:startOverride w:val="3"/>
-    </w:lvlOverride>
-    <w:lvlOverride w:ilvl="4">
-      <w:startOverride w:val="3"/>
-    </w:lvlOverride>
-    <w:lvlOverride w:ilvl="5">
-      <w:startOverride w:val="3"/>
-    </w:lvlOverride>
-    <w:lvlOverride w:ilvl="6">
-      <w:startOverride w:val="3"/>
-    </w:lvlOverride>
-  </w:num>
-  <w:num w:numId="1038">
-    <w:abstractNumId w:val="991"/>
-  </w:num>
-  <w:num w:numId="1039">
-    <w:abstractNumId w:val="99411"/>
-    <w:lvlOverride w:ilvl="0">
-      <w:startOverride w:val="1"/>
-    </w:lvlOverride>
-    <w:lvlOverride w:ilvl="1">
-      <w:startOverride w:val="1"/>
-    </w:lvlOverride>
-    <w:lvlOverride w:ilvl="2">
-      <w:startOverride w:val="1"/>
-    </w:lvlOverride>
-    <w:lvlOverride w:ilvl="3">
-      <w:startOverride w:val="1"/>
-    </w:lvlOverride>
-    <w:lvlOverride w:ilvl="4">
-      <w:startOverride w:val="1"/>
-    </w:lvlOverride>
-    <w:lvlOverride w:ilvl="5">
-      <w:startOverride w:val="1"/>
-    </w:lvlOverride>
-    <w:lvlOverride w:ilvl="6">
-      <w:startOverride w:val="1"/>
-    </w:lvlOverride>
-  </w:num>
-  <w:num w:numId="1040">
-    <w:abstractNumId w:val="991"/>
-  </w:num>
-  <w:num w:numId="1041">
-    <w:abstractNumId w:val="99412"/>
-    <w:lvlOverride w:ilvl="0">
-      <w:startOverride w:val="2"/>
-    </w:lvlOverride>
-    <w:lvlOverride w:ilvl="1">
-      <w:startOverride w:val="2"/>
-    </w:lvlOverride>
-    <w:lvlOverride w:ilvl="2">
-      <w:startOverride w:val="2"/>
-    </w:lvlOverride>
-    <w:lvlOverride w:ilvl="3">
-      <w:startOverride w:val="2"/>
-    </w:lvlOverride>
-    <w:lvlOverride w:ilvl="4">
-      <w:startOverride w:val="2"/>
-    </w:lvlOverride>
-    <w:lvlOverride w:ilvl="5">
-      <w:startOverride w:val="2"/>
-    </w:lvlOverride>
-    <w:lvlOverride w:ilvl="6">
-      <w:startOverride w:val="2"/>
-    </w:lvlOverride>
-  </w:num>
-  <w:num w:numId="1042">
-    <w:abstractNumId w:val="991"/>
-  </w:num>
-  <w:num w:numId="1043">
-    <w:abstractNumId w:val="99413"/>
-    <w:lvlOverride w:ilvl="0">
-      <w:startOverride w:val="3"/>
-    </w:lvlOverride>
-    <w:lvlOverride w:ilvl="1">
-      <w:startOverride w:val="3"/>
-    </w:lvlOverride>
-    <w:lvlOverride w:ilvl="2">
-      <w:startOverride w:val="3"/>
-    </w:lvlOverride>
-    <w:lvlOverride w:ilvl="3">
-      <w:startOverride w:val="3"/>
-    </w:lvlOverride>
-    <w:lvlOverride w:ilvl="4">
-      <w:startOverride w:val="3"/>
-    </w:lvlOverride>
-    <w:lvlOverride w:ilvl="5">
-      <w:startOverride w:val="3"/>
-    </w:lvlOverride>
-    <w:lvlOverride w:ilvl="6">
-      <w:startOverride w:val="3"/>
-    </w:lvlOverride>
-  </w:num>
-  <w:num w:numId="1044">
-    <w:abstractNumId w:val="991"/>
-  </w:num>
-  <w:num w:numId="1045">
-    <w:abstractNumId w:val="991"/>
-  </w:num>
-  <w:num w:numId="1046">
-    <w:abstractNumId w:val="99411"/>
-    <w:lvlOverride w:ilvl="0">
-      <w:startOverride w:val="1"/>
-    </w:lvlOverride>
-    <w:lvlOverride w:ilvl="1">
-      <w:startOverride w:val="1"/>
-    </w:lvlOverride>
-    <w:lvlOverride w:ilvl="2">
-      <w:startOverride w:val="1"/>
-    </w:lvlOverride>
-    <w:lvlOverride w:ilvl="3">
-      <w:startOverride w:val="1"/>
-    </w:lvlOverride>
-    <w:lvlOverride w:ilvl="4">
-      <w:startOverride w:val="1"/>
-    </w:lvlOverride>
-    <w:lvlOverride w:ilvl="5">
-      <w:startOverride w:val="1"/>
-    </w:lvlOverride>
-    <w:lvlOverride w:ilvl="6">
-      <w:startOverride w:val="1"/>
-    </w:lvlOverride>
-  </w:num>
-  <w:num w:numId="1047">
-    <w:abstractNumId w:val="991"/>
-  </w:num>
-  <w:num w:numId="1048">
-    <w:abstractNumId w:val="991"/>
-  </w:num>
-  <w:num w:numId="1049">
-    <w:abstractNumId w:val="991"/>
-  </w:num>
-  <w:num w:numId="1050">
-    <w:abstractNumId w:val="99414"/>
-    <w:lvlOverride w:ilvl="0">
-      <w:startOverride w:val="4"/>
-    </w:lvlOverride>
-    <w:lvlOverride w:ilvl="1">
-      <w:startOverride w:val="4"/>
-    </w:lvlOverride>
-    <w:lvlOverride w:ilvl="2">
-      <w:startOverride w:val="4"/>
-    </w:lvlOverride>
-    <w:lvlOverride w:ilvl="3">
-      <w:startOverride w:val="4"/>
-    </w:lvlOverride>
-    <w:lvlOverride w:ilvl="4">
-      <w:startOverride w:val="4"/>
-    </w:lvlOverride>
-    <w:lvlOverride w:ilvl="5">
-      <w:startOverride w:val="4"/>
-    </w:lvlOverride>
-    <w:lvlOverride w:ilvl="6">
-      <w:startOverride w:val="4"/>
-    </w:lvlOverride>
-  </w:num>
-  <w:num w:numId="1051">
-    <w:abstractNumId w:val="991"/>
-  </w:num>
-  <w:num w:numId="1052">
-    <w:abstractNumId w:val="991"/>
-  </w:num>
-  <w:num w:numId="1053">
-    <w:abstractNumId w:val="991"/>
-  </w:num>
-  <w:num w:numId="1054">
-    <w:abstractNumId w:val="991"/>
-  </w:num>
-  <w:num w:numId="1055">
-    <w:abstractNumId w:val="991"/>
-  </w:num>
-  <w:num w:numId="1056">
-    <w:abstractNumId w:val="991"/>
-  </w:num>
-  <w:num w:numId="1057">
-    <w:abstractNumId w:val="991"/>
   </w:num>
 </w:numbering>
 </file>

</xml_diff>